<commit_message>
hate i hate i hate java, bison is cool tho
</commit_message>
<xml_diff>
--- a/BBDD/p1-dl-plantilla-DLS.docx
+++ b/BBDD/p1-dl-plantilla-DLS.docx
@@ -373,28 +373,7 @@
           <w:rFonts w:cs="Consolas"/>
           <w:b/>
         </w:rPr>
-        <w:t>USUARIO</w:t>
-      </w:r>
-      <w:r>
-        <w:rPr>
-          <w:rFonts w:cs="Consolas"/>
-          <w:b/>
-        </w:rPr>
-        <w:t xml:space="preserve"> (</w:t>
-      </w:r>
-      <w:r>
-        <w:rPr>
-          <w:rFonts w:cs="Consolas"/>
-          <w:b/>
-        </w:rPr>
-        <w:t>telefono, nombre, fecha_registro, idioma, descripcion</w:t>
-      </w:r>
-      <w:r>
-        <w:rPr>
-          <w:rFonts w:cs="Consolas"/>
-          <w:b/>
-        </w:rPr>
-        <w:t>)</w:t>
+        <w:t>USUARIO (telefono, nombre, fecha_registro, idioma, descripcion)</w:t>
       </w:r>
     </w:p>
     <w:p>
@@ -427,15 +406,7 @@
           <w:b/>
           <w:bCs/>
         </w:rPr>
-        <w:t xml:space="preserve">  </w:t>
-      </w:r>
-      <w:r>
-        <w:rPr>
-          <w:rFonts w:cs="Consolas"/>
-          <w:b/>
-          <w:bCs/>
-        </w:rPr>
-        <w:t>descripcion</w:t>
+        <w:t xml:space="preserve">  descripcion</w:t>
       </w:r>
     </w:p>
     <w:p>
@@ -467,15 +438,7 @@
           <w:b/>
           <w:bCs/>
         </w:rPr>
-        <w:t xml:space="preserve">  </w:t>
-      </w:r>
-      <w:r>
-        <w:rPr>
-          <w:rFonts w:cs="Consolas"/>
-          <w:b/>
-          <w:bCs/>
-        </w:rPr>
-        <w:t>telefono</w:t>
+        <w:t xml:space="preserve">  telefono</w:t>
       </w:r>
     </w:p>
     <w:tbl>
@@ -496,8 +459,8 @@
       <w:tblGrid>
         <w:gridCol w:w="2994"/>
         <w:gridCol w:w="2220"/>
-        <w:gridCol w:w="2221"/>
-        <w:gridCol w:w="2220"/>
+        <w:gridCol w:w="2222"/>
+        <w:gridCol w:w="2219"/>
       </w:tblGrid>
       <w:tr>
         <w:trPr/>
@@ -514,11 +477,12 @@
           <w:p>
             <w:pPr>
               <w:pStyle w:val="Normal"/>
-              <w:widowControl/>
-              <w:tabs>
-                <w:tab w:val="clear" w:pos="708"/>
-                <w:tab w:val="left" w:pos="288" w:leader="none"/>
-              </w:tabs>
+              <w:widowControl w:val="false"/>
+              <w:tabs>
+                <w:tab w:val="clear" w:pos="708"/>
+                <w:tab w:val="left" w:pos="288" w:leader="none"/>
+              </w:tabs>
+              <w:suppressAutoHyphens w:val="true"/>
               <w:spacing w:before="0" w:after="80"/>
               <w:ind w:left="11" w:hanging="0"/>
               <w:jc w:val="left"/>
@@ -547,7 +511,8 @@
           <w:p>
             <w:pPr>
               <w:pStyle w:val="Normal"/>
-              <w:widowControl/>
+              <w:widowControl w:val="false"/>
+              <w:suppressAutoHyphens w:val="true"/>
               <w:spacing w:before="0" w:after="80"/>
               <w:jc w:val="left"/>
               <w:rPr>
@@ -573,18 +538,19 @@
         </w:tc>
         <w:tc>
           <w:tcPr>
-            <w:tcW w:w="2221" w:type="dxa"/>
+            <w:tcW w:w="2222" w:type="dxa"/>
             <w:tcBorders/>
             <w:vAlign w:val="center"/>
           </w:tcPr>
           <w:p>
             <w:pPr>
               <w:pStyle w:val="Normal"/>
-              <w:widowControl/>
-              <w:tabs>
-                <w:tab w:val="clear" w:pos="708"/>
-                <w:tab w:val="left" w:pos="288" w:leader="none"/>
-              </w:tabs>
+              <w:widowControl w:val="false"/>
+              <w:tabs>
+                <w:tab w:val="clear" w:pos="708"/>
+                <w:tab w:val="left" w:pos="288" w:leader="none"/>
+              </w:tabs>
+              <w:suppressAutoHyphens w:val="true"/>
               <w:spacing w:before="0" w:after="80"/>
               <w:jc w:val="left"/>
               <w:rPr>
@@ -610,18 +576,19 @@
         </w:tc>
         <w:tc>
           <w:tcPr>
-            <w:tcW w:w="2220" w:type="dxa"/>
+            <w:tcW w:w="2219" w:type="dxa"/>
             <w:tcBorders/>
             <w:vAlign w:val="center"/>
           </w:tcPr>
           <w:p>
             <w:pPr>
               <w:pStyle w:val="Normal"/>
-              <w:widowControl/>
-              <w:tabs>
-                <w:tab w:val="clear" w:pos="708"/>
-                <w:tab w:val="left" w:pos="288" w:leader="none"/>
-              </w:tabs>
+              <w:widowControl w:val="false"/>
+              <w:tabs>
+                <w:tab w:val="clear" w:pos="708"/>
+                <w:tab w:val="left" w:pos="288" w:leader="none"/>
+              </w:tabs>
+              <w:suppressAutoHyphens w:val="true"/>
               <w:spacing w:before="0" w:after="80"/>
               <w:jc w:val="left"/>
               <w:rPr>
@@ -696,11 +663,12 @@
           <w:p>
             <w:pPr>
               <w:pStyle w:val="Normal"/>
-              <w:widowControl/>
-              <w:tabs>
-                <w:tab w:val="clear" w:pos="708"/>
-                <w:tab w:val="left" w:pos="288" w:leader="none"/>
-              </w:tabs>
+              <w:widowControl w:val="false"/>
+              <w:tabs>
+                <w:tab w:val="clear" w:pos="708"/>
+                <w:tab w:val="left" w:pos="288" w:leader="none"/>
+              </w:tabs>
+              <w:suppressAutoHyphens w:val="true"/>
               <w:spacing w:before="0" w:after="0"/>
               <w:jc w:val="both"/>
               <w:rPr>
@@ -732,11 +700,12 @@
           <w:p>
             <w:pPr>
               <w:pStyle w:val="Normal"/>
-              <w:widowControl/>
-              <w:tabs>
-                <w:tab w:val="clear" w:pos="708"/>
-                <w:tab w:val="left" w:pos="288" w:leader="none"/>
-              </w:tabs>
+              <w:widowControl w:val="false"/>
+              <w:tabs>
+                <w:tab w:val="clear" w:pos="708"/>
+                <w:tab w:val="left" w:pos="288" w:leader="none"/>
+              </w:tabs>
+              <w:suppressAutoHyphens w:val="true"/>
               <w:spacing w:before="0" w:after="0"/>
               <w:jc w:val="both"/>
               <w:rPr>
@@ -772,11 +741,12 @@
           <w:p>
             <w:pPr>
               <w:pStyle w:val="Normal"/>
-              <w:widowControl/>
-              <w:tabs>
-                <w:tab w:val="clear" w:pos="708"/>
-                <w:tab w:val="left" w:pos="288" w:leader="none"/>
-              </w:tabs>
+              <w:widowControl w:val="false"/>
+              <w:tabs>
+                <w:tab w:val="clear" w:pos="708"/>
+                <w:tab w:val="left" w:pos="288" w:leader="none"/>
+              </w:tabs>
+              <w:suppressAutoHyphens w:val="true"/>
               <w:spacing w:before="0" w:after="0"/>
               <w:jc w:val="both"/>
               <w:rPr>
@@ -808,11 +778,12 @@
           <w:p>
             <w:pPr>
               <w:pStyle w:val="Normal"/>
-              <w:widowControl/>
-              <w:tabs>
-                <w:tab w:val="clear" w:pos="708"/>
-                <w:tab w:val="left" w:pos="288" w:leader="none"/>
-              </w:tabs>
+              <w:widowControl w:val="false"/>
+              <w:tabs>
+                <w:tab w:val="clear" w:pos="708"/>
+                <w:tab w:val="left" w:pos="288" w:leader="none"/>
+              </w:tabs>
+              <w:suppressAutoHyphens w:val="true"/>
               <w:spacing w:before="0" w:after="0"/>
               <w:jc w:val="both"/>
               <w:rPr>
@@ -848,11 +819,12 @@
           <w:p>
             <w:pPr>
               <w:pStyle w:val="Normal"/>
-              <w:widowControl/>
-              <w:tabs>
-                <w:tab w:val="clear" w:pos="708"/>
-                <w:tab w:val="left" w:pos="288" w:leader="none"/>
-              </w:tabs>
+              <w:widowControl w:val="false"/>
+              <w:tabs>
+                <w:tab w:val="clear" w:pos="708"/>
+                <w:tab w:val="left" w:pos="288" w:leader="none"/>
+              </w:tabs>
+              <w:suppressAutoHyphens w:val="true"/>
               <w:spacing w:before="0" w:after="0"/>
               <w:jc w:val="both"/>
               <w:rPr>
@@ -884,11 +856,12 @@
           <w:p>
             <w:pPr>
               <w:pStyle w:val="Normal"/>
-              <w:widowControl/>
-              <w:tabs>
-                <w:tab w:val="clear" w:pos="708"/>
-                <w:tab w:val="left" w:pos="288" w:leader="none"/>
-              </w:tabs>
+              <w:widowControl w:val="false"/>
+              <w:tabs>
+                <w:tab w:val="clear" w:pos="708"/>
+                <w:tab w:val="left" w:pos="288" w:leader="none"/>
+              </w:tabs>
+              <w:suppressAutoHyphens w:val="true"/>
               <w:spacing w:before="0" w:after="0"/>
               <w:jc w:val="both"/>
               <w:rPr>
@@ -903,10 +876,7 @@
                 <w:rFonts w:eastAsia="Calibri" w:cs="Consolas"/>
                 <w:b/>
                 <w:bCs/>
-                <w:kern w:val="0"/>
-                <w:sz w:val="22"/>
-                <w:szCs w:val="22"/>
-                <w:lang w:val="es-ES" w:eastAsia="en-US" w:bidi="ar-SA"/>
+                <w:sz w:val="22"/>
               </w:rPr>
             </w:r>
           </w:p>
@@ -1093,28 +1063,35 @@
           <w:rFonts w:cs="Consolas"/>
           <w:b/>
         </w:rPr>
-        <w:t>CONTACTO</w:t>
-      </w:r>
-      <w:r>
-        <w:rPr>
-          <w:rFonts w:cs="Consolas"/>
-          <w:b/>
-        </w:rPr>
-        <w:t xml:space="preserve"> (</w:t>
-      </w:r>
-      <w:r>
-        <w:rPr>
-          <w:rFonts w:cs="Consolas"/>
-          <w:b/>
-        </w:rPr>
-        <w:t>telefono, nombre, apellidos, cumpleaños(dia, mes), usuario</w:t>
-      </w:r>
-      <w:r>
-        <w:rPr>
-          <w:rFonts w:cs="Consolas"/>
-          <w:b/>
-        </w:rPr>
-        <w:t>)</w:t>
+        <w:t xml:space="preserve">CONTACTO (telefono, nombre, apellidos, </w:t>
+      </w:r>
+      <w:r>
+        <w:rPr>
+          <w:rFonts w:cs="Consolas"/>
+          <w:b/>
+        </w:rPr>
+        <w:t>cum</w:t>
+      </w:r>
+      <w:r>
+        <w:rPr>
+          <w:rFonts w:cs="Consolas"/>
+          <w:b/>
+        </w:rPr>
+        <w:t xml:space="preserve">dia, </w:t>
+      </w:r>
+      <w:r>
+        <w:rPr>
+          <w:rFonts w:cs="Consolas"/>
+          <w:b/>
+        </w:rPr>
+        <w:t>cum</w:t>
+      </w:r>
+      <w:r>
+        <w:rPr>
+          <w:rFonts w:cs="Consolas"/>
+          <w:b/>
+        </w:rPr>
+        <w:t>mes, usuario)</w:t>
       </w:r>
     </w:p>
     <w:p>
@@ -1147,15 +1124,15 @@
           <w:b/>
           <w:bCs/>
         </w:rPr>
-        <w:t xml:space="preserve">  </w:t>
-      </w:r>
-      <w:r>
-        <w:rPr>
-          <w:rFonts w:cs="Consolas"/>
-          <w:b/>
-          <w:bCs/>
-        </w:rPr>
-        <w:t>apellidos, email, cumpleaños</w:t>
+        <w:t xml:space="preserve">  apellidos, </w:t>
+      </w:r>
+      <w:r>
+        <w:rPr>
+          <w:rFonts w:cs="Consolas"/>
+          <w:b/>
+          <w:bCs/>
+        </w:rPr>
+        <w:t>cumdia, cummes</w:t>
       </w:r>
     </w:p>
     <w:p>
@@ -1187,15 +1164,7 @@
           <w:b/>
           <w:bCs/>
         </w:rPr>
-        <w:t xml:space="preserve">  </w:t>
-      </w:r>
-      <w:r>
-        <w:rPr>
-          <w:rFonts w:cs="Consolas"/>
-          <w:b/>
-          <w:bCs/>
-        </w:rPr>
-        <w:t>(telefono, usuario)</w:t>
+        <w:t xml:space="preserve">  (telefono, usuario)</w:t>
       </w:r>
     </w:p>
     <w:tbl>
@@ -1216,8 +1185,8 @@
       <w:tblGrid>
         <w:gridCol w:w="2994"/>
         <w:gridCol w:w="2220"/>
-        <w:gridCol w:w="2221"/>
-        <w:gridCol w:w="2220"/>
+        <w:gridCol w:w="2222"/>
+        <w:gridCol w:w="2219"/>
       </w:tblGrid>
       <w:tr>
         <w:trPr/>
@@ -1234,11 +1203,12 @@
           <w:p>
             <w:pPr>
               <w:pStyle w:val="Normal"/>
-              <w:widowControl/>
-              <w:tabs>
-                <w:tab w:val="clear" w:pos="708"/>
-                <w:tab w:val="left" w:pos="288" w:leader="none"/>
-              </w:tabs>
+              <w:widowControl w:val="false"/>
+              <w:tabs>
+                <w:tab w:val="clear" w:pos="708"/>
+                <w:tab w:val="left" w:pos="288" w:leader="none"/>
+              </w:tabs>
+              <w:suppressAutoHyphens w:val="true"/>
               <w:spacing w:before="0" w:after="80"/>
               <w:ind w:left="11" w:hanging="0"/>
               <w:jc w:val="left"/>
@@ -1267,7 +1237,8 @@
           <w:p>
             <w:pPr>
               <w:pStyle w:val="Normal"/>
-              <w:widowControl/>
+              <w:widowControl w:val="false"/>
+              <w:suppressAutoHyphens w:val="true"/>
               <w:spacing w:before="0" w:after="80"/>
               <w:jc w:val="left"/>
               <w:rPr>
@@ -1293,18 +1264,19 @@
         </w:tc>
         <w:tc>
           <w:tcPr>
-            <w:tcW w:w="2221" w:type="dxa"/>
+            <w:tcW w:w="2222" w:type="dxa"/>
             <w:tcBorders/>
             <w:vAlign w:val="center"/>
           </w:tcPr>
           <w:p>
             <w:pPr>
               <w:pStyle w:val="Normal"/>
-              <w:widowControl/>
-              <w:tabs>
-                <w:tab w:val="clear" w:pos="708"/>
-                <w:tab w:val="left" w:pos="288" w:leader="none"/>
-              </w:tabs>
+              <w:widowControl w:val="false"/>
+              <w:tabs>
+                <w:tab w:val="clear" w:pos="708"/>
+                <w:tab w:val="left" w:pos="288" w:leader="none"/>
+              </w:tabs>
+              <w:suppressAutoHyphens w:val="true"/>
               <w:spacing w:before="0" w:after="80"/>
               <w:jc w:val="left"/>
               <w:rPr>
@@ -1330,18 +1302,19 @@
         </w:tc>
         <w:tc>
           <w:tcPr>
-            <w:tcW w:w="2220" w:type="dxa"/>
+            <w:tcW w:w="2219" w:type="dxa"/>
             <w:tcBorders/>
             <w:vAlign w:val="center"/>
           </w:tcPr>
           <w:p>
             <w:pPr>
               <w:pStyle w:val="Normal"/>
-              <w:widowControl/>
-              <w:tabs>
-                <w:tab w:val="clear" w:pos="708"/>
-                <w:tab w:val="left" w:pos="288" w:leader="none"/>
-              </w:tabs>
+              <w:widowControl w:val="false"/>
+              <w:tabs>
+                <w:tab w:val="clear" w:pos="708"/>
+                <w:tab w:val="left" w:pos="288" w:leader="none"/>
+              </w:tabs>
+              <w:suppressAutoHyphens w:val="true"/>
               <w:spacing w:before="0" w:after="80"/>
               <w:jc w:val="left"/>
               <w:rPr>
@@ -1416,11 +1389,12 @@
           <w:p>
             <w:pPr>
               <w:pStyle w:val="Normal"/>
-              <w:widowControl/>
-              <w:tabs>
-                <w:tab w:val="clear" w:pos="708"/>
-                <w:tab w:val="left" w:pos="288" w:leader="none"/>
-              </w:tabs>
+              <w:widowControl w:val="false"/>
+              <w:tabs>
+                <w:tab w:val="clear" w:pos="708"/>
+                <w:tab w:val="left" w:pos="288" w:leader="none"/>
+              </w:tabs>
+              <w:suppressAutoHyphens w:val="true"/>
               <w:spacing w:before="0" w:after="0"/>
               <w:jc w:val="both"/>
               <w:rPr>
@@ -1440,19 +1414,7 @@
                 <w:szCs w:val="22"/>
                 <w:lang w:val="es-ES" w:eastAsia="en-US" w:bidi="ar-SA"/>
               </w:rPr>
-              <w:t xml:space="preserve">1. </w:t>
-            </w:r>
-            <w:r>
-              <w:rPr>
-                <w:rFonts w:eastAsia="Calibri" w:cs="Consolas"/>
-                <w:b/>
-                <w:bCs/>
-                <w:kern w:val="0"/>
-                <w:sz w:val="22"/>
-                <w:szCs w:val="22"/>
-                <w:lang w:val="es-ES" w:eastAsia="en-US" w:bidi="ar-SA"/>
-              </w:rPr>
-              <w:t>usuario</w:t>
+              <w:t>1. usuario</w:t>
             </w:r>
           </w:p>
         </w:tc>
@@ -1464,11 +1426,12 @@
           <w:p>
             <w:pPr>
               <w:pStyle w:val="Normal"/>
-              <w:widowControl/>
-              <w:tabs>
-                <w:tab w:val="clear" w:pos="708"/>
-                <w:tab w:val="left" w:pos="288" w:leader="none"/>
-              </w:tabs>
+              <w:widowControl w:val="false"/>
+              <w:tabs>
+                <w:tab w:val="clear" w:pos="708"/>
+                <w:tab w:val="left" w:pos="288" w:leader="none"/>
+              </w:tabs>
+              <w:suppressAutoHyphens w:val="true"/>
               <w:spacing w:before="0" w:after="0"/>
               <w:jc w:val="both"/>
               <w:rPr>
@@ -1489,19 +1452,7 @@
                 <w:szCs w:val="22"/>
                 <w:lang w:val="en-GB" w:eastAsia="en-US" w:bidi="ar-SA"/>
               </w:rPr>
-              <w:t xml:space="preserve">Referencia_a: </w:t>
-            </w:r>
-            <w:r>
-              <w:rPr>
-                <w:rFonts w:eastAsia="Calibri" w:cs="Consolas"/>
-                <w:b/>
-                <w:bCs/>
-                <w:kern w:val="0"/>
-                <w:sz w:val="22"/>
-                <w:szCs w:val="22"/>
-                <w:lang w:val="en-GB" w:eastAsia="en-US" w:bidi="ar-SA"/>
-              </w:rPr>
-              <w:t>USUARIO(telefono)</w:t>
+              <w:t>Referencia_a: USUARIO(telefono)</w:t>
             </w:r>
           </w:p>
         </w:tc>
@@ -1516,11 +1467,12 @@
           <w:p>
             <w:pPr>
               <w:pStyle w:val="Normal"/>
-              <w:widowControl/>
-              <w:tabs>
-                <w:tab w:val="clear" w:pos="708"/>
-                <w:tab w:val="left" w:pos="288" w:leader="none"/>
-              </w:tabs>
+              <w:widowControl w:val="false"/>
+              <w:tabs>
+                <w:tab w:val="clear" w:pos="708"/>
+                <w:tab w:val="left" w:pos="288" w:leader="none"/>
+              </w:tabs>
+              <w:suppressAutoHyphens w:val="true"/>
               <w:spacing w:before="0" w:after="0"/>
               <w:jc w:val="both"/>
               <w:rPr>
@@ -1552,11 +1504,12 @@
           <w:p>
             <w:pPr>
               <w:pStyle w:val="Normal"/>
-              <w:widowControl/>
-              <w:tabs>
-                <w:tab w:val="clear" w:pos="708"/>
-                <w:tab w:val="left" w:pos="288" w:leader="none"/>
-              </w:tabs>
+              <w:widowControl w:val="false"/>
+              <w:tabs>
+                <w:tab w:val="clear" w:pos="708"/>
+                <w:tab w:val="left" w:pos="288" w:leader="none"/>
+              </w:tabs>
+              <w:suppressAutoHyphens w:val="true"/>
               <w:spacing w:before="0" w:after="0"/>
               <w:jc w:val="both"/>
               <w:rPr>
@@ -1592,11 +1545,12 @@
           <w:p>
             <w:pPr>
               <w:pStyle w:val="Normal"/>
-              <w:widowControl/>
-              <w:tabs>
-                <w:tab w:val="clear" w:pos="708"/>
-                <w:tab w:val="left" w:pos="288" w:leader="none"/>
-              </w:tabs>
+              <w:widowControl w:val="false"/>
+              <w:tabs>
+                <w:tab w:val="clear" w:pos="708"/>
+                <w:tab w:val="left" w:pos="288" w:leader="none"/>
+              </w:tabs>
+              <w:suppressAutoHyphens w:val="true"/>
               <w:spacing w:before="0" w:after="0"/>
               <w:jc w:val="both"/>
               <w:rPr>
@@ -1628,11 +1582,12 @@
           <w:p>
             <w:pPr>
               <w:pStyle w:val="Normal"/>
-              <w:widowControl/>
-              <w:tabs>
-                <w:tab w:val="clear" w:pos="708"/>
-                <w:tab w:val="left" w:pos="288" w:leader="none"/>
-              </w:tabs>
+              <w:widowControl w:val="false"/>
+              <w:tabs>
+                <w:tab w:val="clear" w:pos="708"/>
+                <w:tab w:val="left" w:pos="288" w:leader="none"/>
+              </w:tabs>
+              <w:suppressAutoHyphens w:val="true"/>
               <w:spacing w:before="0" w:after="0"/>
               <w:jc w:val="both"/>
               <w:rPr>
@@ -1647,10 +1602,7 @@
                 <w:rFonts w:eastAsia="Calibri" w:cs="Consolas"/>
                 <w:b/>
                 <w:bCs/>
-                <w:kern w:val="0"/>
-                <w:sz w:val="22"/>
-                <w:szCs w:val="22"/>
-                <w:lang w:val="es-ES" w:eastAsia="en-US" w:bidi="ar-SA"/>
+                <w:sz w:val="22"/>
               </w:rPr>
             </w:r>
           </w:p>
@@ -1760,6 +1712,7 @@
           <w:b/>
           <w:bCs/>
         </w:rPr>
+        <w:t>cumdia &gt;= 1, AND cumdia &lt;= DIASDE(cummes)</w:t>
       </w:r>
     </w:p>
     <w:p>
@@ -1782,29 +1735,7 @@
           <w:b/>
           <w:bCs/>
         </w:rPr>
-      </w:r>
-    </w:p>
-    <w:p>
-      <w:pPr>
-        <w:pStyle w:val="ListParagraph"/>
-        <w:numPr>
-          <w:ilvl w:val="0"/>
-          <w:numId w:val="2"/>
-        </w:numPr>
-        <w:rPr>
-          <w:rFonts w:ascii="Calibri" w:hAnsi="Calibri" w:eastAsia="Calibri" w:cs="Times New Roman"/>
-          <w:b/>
-          <w:b/>
-          <w:bCs/>
-        </w:rPr>
-      </w:pPr>
-      <w:r>
-        <w:rPr>
-          <w:rFonts w:eastAsia="Calibri" w:cs="Times New Roman"/>
-          <w:b/>
-          <w:bCs/>
-        </w:rPr>
-        <w:t>…</w:t>
+        <w:t>cummes &gt; 1 AND cummes &lt;= 12</w:t>
       </w:r>
     </w:p>
     <w:p>
@@ -1829,6 +1760,26 @@
     </w:p>
     <w:p>
       <w:pPr>
+        <w:pStyle w:val="ListParagraph"/>
+        <w:ind w:hanging="0"/>
+        <w:rPr/>
+      </w:pPr>
+      <w:r>
+        <w:rPr/>
+      </w:r>
+    </w:p>
+    <w:p>
+      <w:pPr>
+        <w:pStyle w:val="ListParagraph"/>
+        <w:ind w:hanging="0"/>
+        <w:rPr/>
+      </w:pPr>
+      <w:r>
+        <w:rPr/>
+      </w:r>
+    </w:p>
+    <w:p>
+      <w:pPr>
         <w:pStyle w:val="Normal"/>
         <w:pBdr>
           <w:top w:val="single" w:sz="4" w:space="1" w:color="000000"/>
@@ -1844,7 +1795,7 @@
           <w:rFonts w:cs="Consolas"/>
           <w:b/>
         </w:rPr>
-        <w:t>CHAT_GRUPO</w:t>
+        <w:t>EMAIL_CONTACTO</w:t>
       </w:r>
       <w:r>
         <w:rPr>
@@ -1858,7 +1809,21 @@
           <w:rFonts w:cs="Consolas"/>
           <w:b/>
         </w:rPr>
-        <w:t>codigo, nombre, fecha_creacion, administrador, anclado</w:t>
+        <w:t>telefono, usuario</w:t>
+      </w:r>
+      <w:r>
+        <w:rPr>
+          <w:rFonts w:cs="Consolas"/>
+          <w:b/>
+        </w:rPr>
+        <w:t xml:space="preserve">, </w:t>
+      </w:r>
+      <w:r>
+        <w:rPr>
+          <w:rFonts w:cs="Consolas"/>
+          <w:b/>
+        </w:rPr>
+        <w:t>mail</w:t>
       </w:r>
       <w:r>
         <w:rPr>
@@ -1898,7 +1863,7 @@
           <w:b/>
           <w:bCs/>
         </w:rPr>
-        <w:t xml:space="preserve">  </w:t>
+        <w:t xml:space="preserve"> </w:t>
       </w:r>
     </w:p>
     <w:p>
@@ -1938,7 +1903,7 @@
           <w:b/>
           <w:bCs/>
         </w:rPr>
-        <w:t>codigo</w:t>
+        <w:t>(telefono, usuario)</w:t>
       </w:r>
     </w:p>
     <w:tbl>
@@ -1959,8 +1924,8 @@
       <w:tblGrid>
         <w:gridCol w:w="2994"/>
         <w:gridCol w:w="2220"/>
-        <w:gridCol w:w="2221"/>
-        <w:gridCol w:w="2220"/>
+        <w:gridCol w:w="2222"/>
+        <w:gridCol w:w="2219"/>
       </w:tblGrid>
       <w:tr>
         <w:trPr/>
@@ -1977,11 +1942,12 @@
           <w:p>
             <w:pPr>
               <w:pStyle w:val="Normal"/>
-              <w:widowControl/>
-              <w:tabs>
-                <w:tab w:val="clear" w:pos="708"/>
-                <w:tab w:val="left" w:pos="288" w:leader="none"/>
-              </w:tabs>
+              <w:widowControl w:val="false"/>
+              <w:tabs>
+                <w:tab w:val="clear" w:pos="708"/>
+                <w:tab w:val="left" w:pos="288" w:leader="none"/>
+              </w:tabs>
+              <w:suppressAutoHyphens w:val="true"/>
               <w:spacing w:before="0" w:after="80"/>
               <w:ind w:left="11" w:hanging="0"/>
               <w:jc w:val="left"/>
@@ -2010,7 +1976,8 @@
           <w:p>
             <w:pPr>
               <w:pStyle w:val="Normal"/>
-              <w:widowControl/>
+              <w:widowControl w:val="false"/>
+              <w:suppressAutoHyphens w:val="true"/>
               <w:spacing w:before="0" w:after="80"/>
               <w:jc w:val="left"/>
               <w:rPr>
@@ -2036,18 +2003,19 @@
         </w:tc>
         <w:tc>
           <w:tcPr>
-            <w:tcW w:w="2221" w:type="dxa"/>
+            <w:tcW w:w="2222" w:type="dxa"/>
             <w:tcBorders/>
             <w:vAlign w:val="center"/>
           </w:tcPr>
           <w:p>
             <w:pPr>
               <w:pStyle w:val="Normal"/>
-              <w:widowControl/>
-              <w:tabs>
-                <w:tab w:val="clear" w:pos="708"/>
-                <w:tab w:val="left" w:pos="288" w:leader="none"/>
-              </w:tabs>
+              <w:widowControl w:val="false"/>
+              <w:tabs>
+                <w:tab w:val="clear" w:pos="708"/>
+                <w:tab w:val="left" w:pos="288" w:leader="none"/>
+              </w:tabs>
+              <w:suppressAutoHyphens w:val="true"/>
               <w:spacing w:before="0" w:after="80"/>
               <w:jc w:val="left"/>
               <w:rPr>
@@ -2073,18 +2041,19 @@
         </w:tc>
         <w:tc>
           <w:tcPr>
-            <w:tcW w:w="2220" w:type="dxa"/>
+            <w:tcW w:w="2219" w:type="dxa"/>
             <w:tcBorders/>
             <w:vAlign w:val="center"/>
           </w:tcPr>
           <w:p>
             <w:pPr>
               <w:pStyle w:val="Normal"/>
-              <w:widowControl/>
-              <w:tabs>
-                <w:tab w:val="clear" w:pos="708"/>
-                <w:tab w:val="left" w:pos="288" w:leader="none"/>
-              </w:tabs>
+              <w:widowControl w:val="false"/>
+              <w:tabs>
+                <w:tab w:val="clear" w:pos="708"/>
+                <w:tab w:val="left" w:pos="288" w:leader="none"/>
+              </w:tabs>
+              <w:suppressAutoHyphens w:val="true"/>
               <w:spacing w:before="0" w:after="80"/>
               <w:jc w:val="left"/>
               <w:rPr>
@@ -2159,11 +2128,12 @@
           <w:p>
             <w:pPr>
               <w:pStyle w:val="Normal"/>
-              <w:widowControl/>
-              <w:tabs>
-                <w:tab w:val="clear" w:pos="708"/>
-                <w:tab w:val="left" w:pos="288" w:leader="none"/>
-              </w:tabs>
+              <w:widowControl w:val="false"/>
+              <w:tabs>
+                <w:tab w:val="clear" w:pos="708"/>
+                <w:tab w:val="left" w:pos="288" w:leader="none"/>
+              </w:tabs>
+              <w:suppressAutoHyphens w:val="true"/>
               <w:spacing w:before="0" w:after="0"/>
               <w:jc w:val="both"/>
               <w:rPr>
@@ -2183,19 +2153,7 @@
                 <w:szCs w:val="22"/>
                 <w:lang w:val="es-ES" w:eastAsia="en-US" w:bidi="ar-SA"/>
               </w:rPr>
-              <w:t xml:space="preserve">1. </w:t>
-            </w:r>
-            <w:r>
-              <w:rPr>
-                <w:rFonts w:eastAsia="Calibri" w:cs="Consolas"/>
-                <w:b/>
-                <w:bCs/>
-                <w:kern w:val="0"/>
-                <w:sz w:val="22"/>
-                <w:szCs w:val="22"/>
-                <w:lang w:val="es-ES" w:eastAsia="en-US" w:bidi="ar-SA"/>
-              </w:rPr>
-              <w:t>anclado</w:t>
+              <w:t>1. usuario</w:t>
             </w:r>
           </w:p>
         </w:tc>
@@ -2207,11 +2165,12 @@
           <w:p>
             <w:pPr>
               <w:pStyle w:val="Normal"/>
-              <w:widowControl/>
-              <w:tabs>
-                <w:tab w:val="clear" w:pos="708"/>
-                <w:tab w:val="left" w:pos="288" w:leader="none"/>
-              </w:tabs>
+              <w:widowControl w:val="false"/>
+              <w:tabs>
+                <w:tab w:val="clear" w:pos="708"/>
+                <w:tab w:val="left" w:pos="288" w:leader="none"/>
+              </w:tabs>
+              <w:suppressAutoHyphens w:val="true"/>
               <w:spacing w:before="0" w:after="0"/>
               <w:jc w:val="both"/>
               <w:rPr>
@@ -2232,19 +2191,7 @@
                 <w:szCs w:val="22"/>
                 <w:lang w:val="en-GB" w:eastAsia="en-US" w:bidi="ar-SA"/>
               </w:rPr>
-              <w:t xml:space="preserve">Referencia_a: </w:t>
-            </w:r>
-            <w:r>
-              <w:rPr>
-                <w:rFonts w:eastAsia="Calibri" w:cs="Consolas"/>
-                <w:b/>
-                <w:bCs/>
-                <w:kern w:val="0"/>
-                <w:sz w:val="22"/>
-                <w:szCs w:val="22"/>
-                <w:lang w:val="en-GB" w:eastAsia="en-US" w:bidi="ar-SA"/>
-              </w:rPr>
-              <w:t>MENSAJE(mensaje_id)</w:t>
+              <w:t>Referencia_a: USUARIO(telefono)</w:t>
             </w:r>
           </w:p>
         </w:tc>
@@ -2259,11 +2206,12 @@
           <w:p>
             <w:pPr>
               <w:pStyle w:val="Normal"/>
-              <w:widowControl/>
-              <w:tabs>
-                <w:tab w:val="clear" w:pos="708"/>
-                <w:tab w:val="left" w:pos="288" w:leader="none"/>
-              </w:tabs>
+              <w:widowControl w:val="false"/>
+              <w:tabs>
+                <w:tab w:val="clear" w:pos="708"/>
+                <w:tab w:val="left" w:pos="288" w:leader="none"/>
+              </w:tabs>
+              <w:suppressAutoHyphens w:val="true"/>
               <w:spacing w:before="0" w:after="0"/>
               <w:jc w:val="both"/>
               <w:rPr>
@@ -2285,6 +2233,18 @@
               </w:rPr>
               <w:t>2.</w:t>
             </w:r>
+            <w:r>
+              <w:rPr>
+                <w:rFonts w:eastAsia="Calibri" w:cs="Consolas"/>
+                <w:b/>
+                <w:bCs/>
+                <w:kern w:val="0"/>
+                <w:sz w:val="22"/>
+                <w:szCs w:val="22"/>
+                <w:lang w:val="es-ES" w:eastAsia="en-US" w:bidi="ar-SA"/>
+              </w:rPr>
+              <w:t xml:space="preserve"> telefono</w:t>
+            </w:r>
           </w:p>
         </w:tc>
         <w:tc>
@@ -2295,11 +2255,12 @@
           <w:p>
             <w:pPr>
               <w:pStyle w:val="Normal"/>
-              <w:widowControl/>
-              <w:tabs>
-                <w:tab w:val="clear" w:pos="708"/>
-                <w:tab w:val="left" w:pos="288" w:leader="none"/>
-              </w:tabs>
+              <w:widowControl w:val="false"/>
+              <w:tabs>
+                <w:tab w:val="clear" w:pos="708"/>
+                <w:tab w:val="left" w:pos="288" w:leader="none"/>
+              </w:tabs>
+              <w:suppressAutoHyphens w:val="true"/>
               <w:spacing w:before="0" w:after="0"/>
               <w:jc w:val="both"/>
               <w:rPr>
@@ -2320,7 +2281,19 @@
                 <w:szCs w:val="22"/>
                 <w:lang w:val="en-US" w:eastAsia="en-US" w:bidi="ar-SA"/>
               </w:rPr>
-              <w:t>Referencia_a:</w:t>
+              <w:t xml:space="preserve">Referencia_a: </w:t>
+            </w:r>
+            <w:r>
+              <w:rPr>
+                <w:rFonts w:eastAsia="Calibri" w:cs="Consolas"/>
+                <w:b/>
+                <w:bCs/>
+                <w:kern w:val="0"/>
+                <w:sz w:val="22"/>
+                <w:szCs w:val="22"/>
+                <w:lang w:val="en-US" w:eastAsia="en-US" w:bidi="ar-SA"/>
+              </w:rPr>
+              <w:t>CONTACTO(telefono)</w:t>
             </w:r>
           </w:p>
         </w:tc>
@@ -2335,11 +2308,12 @@
           <w:p>
             <w:pPr>
               <w:pStyle w:val="Normal"/>
-              <w:widowControl/>
-              <w:tabs>
-                <w:tab w:val="clear" w:pos="708"/>
-                <w:tab w:val="left" w:pos="288" w:leader="none"/>
-              </w:tabs>
+              <w:widowControl w:val="false"/>
+              <w:tabs>
+                <w:tab w:val="clear" w:pos="708"/>
+                <w:tab w:val="left" w:pos="288" w:leader="none"/>
+              </w:tabs>
+              <w:suppressAutoHyphens w:val="true"/>
               <w:spacing w:before="0" w:after="0"/>
               <w:jc w:val="both"/>
               <w:rPr>
@@ -2371,11 +2345,12 @@
           <w:p>
             <w:pPr>
               <w:pStyle w:val="Normal"/>
-              <w:widowControl/>
-              <w:tabs>
-                <w:tab w:val="clear" w:pos="708"/>
-                <w:tab w:val="left" w:pos="288" w:leader="none"/>
-              </w:tabs>
+              <w:widowControl w:val="false"/>
+              <w:tabs>
+                <w:tab w:val="clear" w:pos="708"/>
+                <w:tab w:val="left" w:pos="288" w:leader="none"/>
+              </w:tabs>
+              <w:suppressAutoHyphens w:val="true"/>
               <w:spacing w:before="0" w:after="0"/>
               <w:jc w:val="both"/>
               <w:rPr>
@@ -2390,10 +2365,7 @@
                 <w:rFonts w:eastAsia="Calibri" w:cs="Consolas"/>
                 <w:b/>
                 <w:bCs/>
-                <w:kern w:val="0"/>
-                <w:sz w:val="22"/>
-                <w:szCs w:val="22"/>
-                <w:lang w:val="es-ES" w:eastAsia="en-US" w:bidi="ar-SA"/>
+                <w:sz w:val="22"/>
               </w:rPr>
             </w:r>
           </w:p>
@@ -2498,66 +2470,23 @@
         </w:rPr>
       </w:pPr>
       <w:r>
-        <w:rPr>
-          <w:rFonts w:eastAsia="Calibri" w:cs="Times New Roman"/>
-          <w:b/>
-          <w:bCs/>
-        </w:rPr>
+        <w:rPr/>
       </w:r>
     </w:p>
     <w:p>
       <w:pPr>
         <w:pStyle w:val="ListParagraph"/>
-        <w:numPr>
-          <w:ilvl w:val="0"/>
-          <w:numId w:val="2"/>
-        </w:numPr>
-        <w:rPr>
-          <w:rFonts w:ascii="Calibri" w:hAnsi="Calibri" w:eastAsia="Calibri" w:cs="Times New Roman"/>
-          <w:b/>
-          <w:b/>
-          <w:bCs/>
-        </w:rPr>
-      </w:pPr>
-      <w:r>
-        <w:rPr>
-          <w:rFonts w:eastAsia="Calibri" w:cs="Times New Roman"/>
-          <w:b/>
-          <w:bCs/>
-        </w:rPr>
+        <w:ind w:left="720" w:hanging="0"/>
+        <w:rPr/>
+      </w:pPr>
+      <w:r>
+        <w:rPr/>
       </w:r>
     </w:p>
     <w:p>
       <w:pPr>
         <w:pStyle w:val="ListParagraph"/>
-        <w:numPr>
-          <w:ilvl w:val="0"/>
-          <w:numId w:val="2"/>
-        </w:numPr>
-        <w:rPr>
-          <w:rFonts w:ascii="Calibri" w:hAnsi="Calibri" w:eastAsia="Calibri" w:cs="Times New Roman"/>
-          <w:b/>
-          <w:b/>
-          <w:bCs/>
-        </w:rPr>
-      </w:pPr>
-      <w:r>
-        <w:rPr>
-          <w:rFonts w:eastAsia="Calibri" w:cs="Times New Roman"/>
-          <w:b/>
-          <w:bCs/>
-        </w:rPr>
-        <w:t>…</w:t>
-      </w:r>
-    </w:p>
-    <w:p>
-      <w:pPr>
-        <w:pStyle w:val="ListParagraph"/>
-        <w:numPr>
-          <w:ilvl w:val="0"/>
-          <w:numId w:val="0"/>
-        </w:numPr>
-        <w:ind w:hanging="0"/>
+        <w:ind w:left="720" w:hanging="0"/>
         <w:rPr/>
       </w:pPr>
       <w:r>
@@ -2581,21 +2510,14 @@
           <w:rFonts w:cs="Consolas"/>
           <w:b/>
         </w:rPr>
-        <w:t>PARTICIPA</w:t>
-      </w:r>
-      <w:r>
-        <w:rPr>
-          <w:rFonts w:cs="Consolas"/>
-          <w:b/>
-        </w:rPr>
-        <w:t xml:space="preserve"> (</w:t>
-      </w:r>
-      <w:r>
-        <w:rPr>
-          <w:rFonts w:cs="Consolas"/>
-          <w:b/>
-        </w:rPr>
-        <w:t>usuario, grupo, fecha_inicio</w:t>
+        <w:t xml:space="preserve">CHAT_GRUPO (codigo, nombre, fecha_creacion, administrador, anclado, </w:t>
+      </w:r>
+      <w:r>
+        <w:rPr>
+          <w:rFonts w:cs="Consolas"/>
+          <w:b/>
+        </w:rPr>
+        <w:t>miembros</w:t>
       </w:r>
       <w:r>
         <w:rPr>
@@ -2667,15 +2589,7 @@
           <w:b/>
           <w:bCs/>
         </w:rPr>
-        <w:t xml:space="preserve">  </w:t>
-      </w:r>
-      <w:r>
-        <w:rPr>
-          <w:rFonts w:cs="Consolas"/>
-          <w:b/>
-          <w:bCs/>
-        </w:rPr>
-        <w:t>(usuario, grupo)</w:t>
+        <w:t xml:space="preserve">  codigo</w:t>
       </w:r>
     </w:p>
     <w:tbl>
@@ -2696,8 +2610,8 @@
       <w:tblGrid>
         <w:gridCol w:w="2994"/>
         <w:gridCol w:w="2220"/>
-        <w:gridCol w:w="2221"/>
-        <w:gridCol w:w="2220"/>
+        <w:gridCol w:w="2222"/>
+        <w:gridCol w:w="2219"/>
       </w:tblGrid>
       <w:tr>
         <w:trPr/>
@@ -2714,11 +2628,12 @@
           <w:p>
             <w:pPr>
               <w:pStyle w:val="Normal"/>
-              <w:widowControl/>
-              <w:tabs>
-                <w:tab w:val="clear" w:pos="708"/>
-                <w:tab w:val="left" w:pos="288" w:leader="none"/>
-              </w:tabs>
+              <w:widowControl w:val="false"/>
+              <w:tabs>
+                <w:tab w:val="clear" w:pos="708"/>
+                <w:tab w:val="left" w:pos="288" w:leader="none"/>
+              </w:tabs>
+              <w:suppressAutoHyphens w:val="true"/>
               <w:spacing w:before="0" w:after="80"/>
               <w:ind w:left="11" w:hanging="0"/>
               <w:jc w:val="left"/>
@@ -2747,7 +2662,8 @@
           <w:p>
             <w:pPr>
               <w:pStyle w:val="Normal"/>
-              <w:widowControl/>
+              <w:widowControl w:val="false"/>
+              <w:suppressAutoHyphens w:val="true"/>
               <w:spacing w:before="0" w:after="80"/>
               <w:jc w:val="left"/>
               <w:rPr>
@@ -2767,24 +2683,37 @@
                 <w:szCs w:val="22"/>
                 <w:lang w:val="es-ES" w:eastAsia="en-US" w:bidi="ar-SA"/>
               </w:rPr>
-              <w:t>1.</w:t>
-            </w:r>
-          </w:p>
-        </w:tc>
-        <w:tc>
-          <w:tcPr>
-            <w:tcW w:w="2221" w:type="dxa"/>
+              <w:t xml:space="preserve">1. </w:t>
+            </w:r>
+            <w:r>
+              <w:rPr>
+                <w:rFonts w:eastAsia="Calibri" w:cs="Consolas"/>
+                <w:b/>
+                <w:bCs/>
+                <w:kern w:val="0"/>
+                <w:sz w:val="22"/>
+                <w:szCs w:val="22"/>
+                <w:lang w:val="es-ES" w:eastAsia="en-US" w:bidi="ar-SA"/>
+              </w:rPr>
+              <w:t>anclado</w:t>
+            </w:r>
+          </w:p>
+        </w:tc>
+        <w:tc>
+          <w:tcPr>
+            <w:tcW w:w="2222" w:type="dxa"/>
             <w:tcBorders/>
             <w:vAlign w:val="center"/>
           </w:tcPr>
           <w:p>
             <w:pPr>
               <w:pStyle w:val="Normal"/>
-              <w:widowControl/>
-              <w:tabs>
-                <w:tab w:val="clear" w:pos="708"/>
-                <w:tab w:val="left" w:pos="288" w:leader="none"/>
-              </w:tabs>
+              <w:widowControl w:val="false"/>
+              <w:tabs>
+                <w:tab w:val="clear" w:pos="708"/>
+                <w:tab w:val="left" w:pos="288" w:leader="none"/>
+              </w:tabs>
+              <w:suppressAutoHyphens w:val="true"/>
               <w:spacing w:before="0" w:after="80"/>
               <w:jc w:val="left"/>
               <w:rPr>
@@ -2810,18 +2739,19 @@
         </w:tc>
         <w:tc>
           <w:tcPr>
-            <w:tcW w:w="2220" w:type="dxa"/>
+            <w:tcW w:w="2219" w:type="dxa"/>
             <w:tcBorders/>
             <w:vAlign w:val="center"/>
           </w:tcPr>
           <w:p>
             <w:pPr>
               <w:pStyle w:val="Normal"/>
-              <w:widowControl/>
-              <w:tabs>
-                <w:tab w:val="clear" w:pos="708"/>
-                <w:tab w:val="left" w:pos="288" w:leader="none"/>
-              </w:tabs>
+              <w:widowControl w:val="false"/>
+              <w:tabs>
+                <w:tab w:val="clear" w:pos="708"/>
+                <w:tab w:val="left" w:pos="288" w:leader="none"/>
+              </w:tabs>
+              <w:suppressAutoHyphens w:val="true"/>
               <w:spacing w:before="0" w:after="80"/>
               <w:jc w:val="left"/>
               <w:rPr>
@@ -2896,11 +2826,12 @@
           <w:p>
             <w:pPr>
               <w:pStyle w:val="Normal"/>
-              <w:widowControl/>
-              <w:tabs>
-                <w:tab w:val="clear" w:pos="708"/>
-                <w:tab w:val="left" w:pos="288" w:leader="none"/>
-              </w:tabs>
+              <w:widowControl w:val="false"/>
+              <w:tabs>
+                <w:tab w:val="clear" w:pos="708"/>
+                <w:tab w:val="left" w:pos="288" w:leader="none"/>
+              </w:tabs>
+              <w:suppressAutoHyphens w:val="true"/>
               <w:spacing w:before="0" w:after="0"/>
               <w:jc w:val="both"/>
               <w:rPr>
@@ -2920,19 +2851,7 @@
                 <w:szCs w:val="22"/>
                 <w:lang w:val="es-ES" w:eastAsia="en-US" w:bidi="ar-SA"/>
               </w:rPr>
-              <w:t xml:space="preserve">1. </w:t>
-            </w:r>
-            <w:r>
-              <w:rPr>
-                <w:rFonts w:eastAsia="Calibri" w:cs="Consolas"/>
-                <w:b/>
-                <w:bCs/>
-                <w:kern w:val="0"/>
-                <w:sz w:val="22"/>
-                <w:szCs w:val="22"/>
-                <w:lang w:val="es-ES" w:eastAsia="en-US" w:bidi="ar-SA"/>
-              </w:rPr>
-              <w:t>usuario</w:t>
+              <w:t>1. anclado</w:t>
             </w:r>
           </w:p>
         </w:tc>
@@ -2944,11 +2863,12 @@
           <w:p>
             <w:pPr>
               <w:pStyle w:val="Normal"/>
-              <w:widowControl/>
-              <w:tabs>
-                <w:tab w:val="clear" w:pos="708"/>
-                <w:tab w:val="left" w:pos="288" w:leader="none"/>
-              </w:tabs>
+              <w:widowControl w:val="false"/>
+              <w:tabs>
+                <w:tab w:val="clear" w:pos="708"/>
+                <w:tab w:val="left" w:pos="288" w:leader="none"/>
+              </w:tabs>
+              <w:suppressAutoHyphens w:val="true"/>
               <w:spacing w:before="0" w:after="0"/>
               <w:jc w:val="both"/>
               <w:rPr>
@@ -2969,19 +2889,7 @@
                 <w:szCs w:val="22"/>
                 <w:lang w:val="en-GB" w:eastAsia="en-US" w:bidi="ar-SA"/>
               </w:rPr>
-              <w:t xml:space="preserve">Referencia_a: </w:t>
-            </w:r>
-            <w:r>
-              <w:rPr>
-                <w:rFonts w:eastAsia="Calibri" w:cs="Consolas"/>
-                <w:b/>
-                <w:bCs/>
-                <w:kern w:val="0"/>
-                <w:sz w:val="22"/>
-                <w:szCs w:val="22"/>
-                <w:lang w:val="en-GB" w:eastAsia="en-US" w:bidi="ar-SA"/>
-              </w:rPr>
-              <w:t>USUARIO(telefono)</w:t>
+              <w:t>Referencia_a: MENSAJE(mensaje_id)</w:t>
             </w:r>
           </w:p>
         </w:tc>
@@ -2996,11 +2904,12 @@
           <w:p>
             <w:pPr>
               <w:pStyle w:val="Normal"/>
-              <w:widowControl/>
-              <w:tabs>
-                <w:tab w:val="clear" w:pos="708"/>
-                <w:tab w:val="left" w:pos="288" w:leader="none"/>
-              </w:tabs>
+              <w:widowControl w:val="false"/>
+              <w:tabs>
+                <w:tab w:val="clear" w:pos="708"/>
+                <w:tab w:val="left" w:pos="288" w:leader="none"/>
+              </w:tabs>
+              <w:suppressAutoHyphens w:val="true"/>
               <w:spacing w:before="0" w:after="0"/>
               <w:jc w:val="both"/>
               <w:rPr>
@@ -3022,6 +2931,18 @@
               </w:rPr>
               <w:t>2.</w:t>
             </w:r>
+            <w:r>
+              <w:rPr>
+                <w:rFonts w:eastAsia="Calibri" w:cs="Consolas"/>
+                <w:b/>
+                <w:bCs/>
+                <w:kern w:val="0"/>
+                <w:sz w:val="22"/>
+                <w:szCs w:val="22"/>
+                <w:lang w:val="es-ES" w:eastAsia="en-US" w:bidi="ar-SA"/>
+              </w:rPr>
+              <w:t xml:space="preserve"> administrador</w:t>
+            </w:r>
           </w:p>
         </w:tc>
         <w:tc>
@@ -3032,11 +2953,12 @@
           <w:p>
             <w:pPr>
               <w:pStyle w:val="Normal"/>
-              <w:widowControl/>
-              <w:tabs>
-                <w:tab w:val="clear" w:pos="708"/>
-                <w:tab w:val="left" w:pos="288" w:leader="none"/>
-              </w:tabs>
+              <w:widowControl w:val="false"/>
+              <w:tabs>
+                <w:tab w:val="clear" w:pos="708"/>
+                <w:tab w:val="left" w:pos="288" w:leader="none"/>
+              </w:tabs>
+              <w:suppressAutoHyphens w:val="true"/>
               <w:spacing w:before="0" w:after="0"/>
               <w:jc w:val="both"/>
               <w:rPr>
@@ -3057,19 +2979,31 @@
                 <w:szCs w:val="22"/>
                 <w:lang w:val="en-US" w:eastAsia="en-US" w:bidi="ar-SA"/>
               </w:rPr>
-              <w:t xml:space="preserve">Referencia_a: </w:t>
-            </w:r>
-            <w:r>
-              <w:rPr>
-                <w:rFonts w:eastAsia="Calibri" w:cs="Consolas"/>
-                <w:b/>
-                <w:bCs/>
-                <w:kern w:val="0"/>
-                <w:sz w:val="22"/>
-                <w:szCs w:val="22"/>
-                <w:lang w:val="en-US" w:eastAsia="en-US" w:bidi="ar-SA"/>
-              </w:rPr>
-              <w:t>CHAT_GRUPO(codigo)</w:t>
+              <w:t>Referencia_a:</w:t>
+            </w:r>
+            <w:r>
+              <w:rPr>
+                <w:rFonts w:eastAsia="Calibri" w:cs="Consolas"/>
+                <w:b/>
+                <w:bCs/>
+                <w:kern w:val="0"/>
+                <w:sz w:val="22"/>
+                <w:szCs w:val="22"/>
+                <w:lang w:val="en-GB" w:eastAsia="en-US" w:bidi="ar-SA"/>
+              </w:rPr>
+              <w:t xml:space="preserve"> </w:t>
+            </w:r>
+            <w:r>
+              <w:rPr>
+                <w:rFonts w:eastAsia="Calibri" w:cs="Consolas"/>
+                <w:b/>
+                <w:bCs/>
+                <w:kern w:val="0"/>
+                <w:sz w:val="22"/>
+                <w:szCs w:val="22"/>
+                <w:lang w:val="en-GB" w:eastAsia="en-US" w:bidi="ar-SA"/>
+              </w:rPr>
+              <w:t>USUARIO(telefono)</w:t>
             </w:r>
           </w:p>
         </w:tc>
@@ -3084,11 +3018,12 @@
           <w:p>
             <w:pPr>
               <w:pStyle w:val="Normal"/>
-              <w:widowControl/>
-              <w:tabs>
-                <w:tab w:val="clear" w:pos="708"/>
-                <w:tab w:val="left" w:pos="288" w:leader="none"/>
-              </w:tabs>
+              <w:widowControl w:val="false"/>
+              <w:tabs>
+                <w:tab w:val="clear" w:pos="708"/>
+                <w:tab w:val="left" w:pos="288" w:leader="none"/>
+              </w:tabs>
+              <w:suppressAutoHyphens w:val="true"/>
               <w:spacing w:before="0" w:after="0"/>
               <w:jc w:val="both"/>
               <w:rPr>
@@ -3120,11 +3055,12 @@
           <w:p>
             <w:pPr>
               <w:pStyle w:val="Normal"/>
-              <w:widowControl/>
-              <w:tabs>
-                <w:tab w:val="clear" w:pos="708"/>
-                <w:tab w:val="left" w:pos="288" w:leader="none"/>
-              </w:tabs>
+              <w:widowControl w:val="false"/>
+              <w:tabs>
+                <w:tab w:val="clear" w:pos="708"/>
+                <w:tab w:val="left" w:pos="288" w:leader="none"/>
+              </w:tabs>
+              <w:suppressAutoHyphens w:val="true"/>
               <w:spacing w:before="0" w:after="0"/>
               <w:jc w:val="both"/>
               <w:rPr>
@@ -3139,10 +3075,7 @@
                 <w:rFonts w:eastAsia="Calibri" w:cs="Consolas"/>
                 <w:b/>
                 <w:bCs/>
-                <w:kern w:val="0"/>
-                <w:sz w:val="22"/>
-                <w:szCs w:val="22"/>
-                <w:lang w:val="es-ES" w:eastAsia="en-US" w:bidi="ar-SA"/>
+                <w:sz w:val="22"/>
               </w:rPr>
             </w:r>
           </w:p>
@@ -3208,7 +3141,7 @@
           <w:b/>
           <w:bCs/>
         </w:rPr>
-        <w:t>...</w:t>
+        <w:t>miembros: [para cada tupla g contar tuplas p de PARTICIPA tal que g.codigo == p.grupo]</w:t>
       </w:r>
     </w:p>
     <w:p>
@@ -3296,20 +3229,21 @@
           <w:b/>
           <w:bCs/>
         </w:rPr>
-        <w:t>...</w:t>
-      </w:r>
-    </w:p>
-    <w:p>
-      <w:pPr>
-        <w:pStyle w:val="Normal"/>
-        <w:rPr>
-          <w:rFonts w:cs="Consolas"/>
-        </w:rPr>
-      </w:pPr>
-      <w:r>
-        <w:rPr>
-          <w:rFonts w:cs="Consolas"/>
-        </w:rPr>
+        <w:t>…</w:t>
+      </w:r>
+    </w:p>
+    <w:p>
+      <w:pPr>
+        <w:pStyle w:val="ListParagraph"/>
+        <w:numPr>
+          <w:ilvl w:val="0"/>
+          <w:numId w:val="0"/>
+        </w:numPr>
+        <w:ind w:left="0" w:hanging="0"/>
+        <w:rPr/>
+      </w:pPr>
+      <w:r>
+        <w:rPr/>
       </w:r>
     </w:p>
     <w:p>
@@ -3329,28 +3263,7 @@
           <w:rFonts w:cs="Consolas"/>
           <w:b/>
         </w:rPr>
-        <w:t>MENSAJE</w:t>
-      </w:r>
-      <w:r>
-        <w:rPr>
-          <w:rFonts w:cs="Consolas"/>
-          <w:b/>
-        </w:rPr>
-        <w:t xml:space="preserve"> (</w:t>
-      </w:r>
-      <w:r>
-        <w:rPr>
-          <w:rFonts w:cs="Consolas"/>
-          <w:b/>
-        </w:rPr>
-        <w:t>mensaje_id, reenviado, diahora, grupo, responde, texto, ubicacion, tamano, formato, comentario</w:t>
-      </w:r>
-      <w:r>
-        <w:rPr>
-          <w:rFonts w:cs="Consolas"/>
-          <w:b/>
-        </w:rPr>
-        <w:t>)</w:t>
+        <w:t>PARTICIPA (usuario, grupo, fecha_inicio)</w:t>
       </w:r>
     </w:p>
     <w:p>
@@ -3383,15 +3296,7 @@
           <w:b/>
           <w:bCs/>
         </w:rPr>
-        <w:t xml:space="preserve"> </w:t>
-      </w:r>
-      <w:r>
-        <w:rPr>
-          <w:rFonts w:cs="Consolas"/>
-          <w:b/>
-          <w:bCs/>
-        </w:rPr>
-        <w:t>comentario, texto, ubicacion, tamano, formato, comentario</w:t>
+        <w:t xml:space="preserve">  </w:t>
       </w:r>
     </w:p>
     <w:p>
@@ -3423,15 +3328,7 @@
           <w:b/>
           <w:bCs/>
         </w:rPr>
-        <w:t xml:space="preserve">  </w:t>
-      </w:r>
-      <w:r>
-        <w:rPr>
-          <w:rFonts w:cs="Consolas"/>
-          <w:b/>
-          <w:bCs/>
-        </w:rPr>
-        <w:t>mensaje_id</w:t>
+        <w:t xml:space="preserve">  (usuario, grupo)</w:t>
       </w:r>
     </w:p>
     <w:tbl>
@@ -3452,8 +3349,8 @@
       <w:tblGrid>
         <w:gridCol w:w="2994"/>
         <w:gridCol w:w="2220"/>
-        <w:gridCol w:w="2221"/>
-        <w:gridCol w:w="2220"/>
+        <w:gridCol w:w="2222"/>
+        <w:gridCol w:w="2219"/>
       </w:tblGrid>
       <w:tr>
         <w:trPr/>
@@ -3470,11 +3367,12 @@
           <w:p>
             <w:pPr>
               <w:pStyle w:val="Normal"/>
-              <w:widowControl/>
-              <w:tabs>
-                <w:tab w:val="clear" w:pos="708"/>
-                <w:tab w:val="left" w:pos="288" w:leader="none"/>
-              </w:tabs>
+              <w:widowControl w:val="false"/>
+              <w:tabs>
+                <w:tab w:val="clear" w:pos="708"/>
+                <w:tab w:val="left" w:pos="288" w:leader="none"/>
+              </w:tabs>
+              <w:suppressAutoHyphens w:val="true"/>
               <w:spacing w:before="0" w:after="80"/>
               <w:ind w:left="11" w:hanging="0"/>
               <w:jc w:val="left"/>
@@ -3503,7 +3401,8 @@
           <w:p>
             <w:pPr>
               <w:pStyle w:val="Normal"/>
-              <w:widowControl/>
+              <w:widowControl w:val="false"/>
+              <w:suppressAutoHyphens w:val="true"/>
               <w:spacing w:before="0" w:after="80"/>
               <w:jc w:val="left"/>
               <w:rPr>
@@ -3529,18 +3428,19 @@
         </w:tc>
         <w:tc>
           <w:tcPr>
-            <w:tcW w:w="2221" w:type="dxa"/>
+            <w:tcW w:w="2222" w:type="dxa"/>
             <w:tcBorders/>
             <w:vAlign w:val="center"/>
           </w:tcPr>
           <w:p>
             <w:pPr>
               <w:pStyle w:val="Normal"/>
-              <w:widowControl/>
-              <w:tabs>
-                <w:tab w:val="clear" w:pos="708"/>
-                <w:tab w:val="left" w:pos="288" w:leader="none"/>
-              </w:tabs>
+              <w:widowControl w:val="false"/>
+              <w:tabs>
+                <w:tab w:val="clear" w:pos="708"/>
+                <w:tab w:val="left" w:pos="288" w:leader="none"/>
+              </w:tabs>
+              <w:suppressAutoHyphens w:val="true"/>
               <w:spacing w:before="0" w:after="80"/>
               <w:jc w:val="left"/>
               <w:rPr>
@@ -3566,18 +3466,19 @@
         </w:tc>
         <w:tc>
           <w:tcPr>
-            <w:tcW w:w="2220" w:type="dxa"/>
+            <w:tcW w:w="2219" w:type="dxa"/>
             <w:tcBorders/>
             <w:vAlign w:val="center"/>
           </w:tcPr>
           <w:p>
             <w:pPr>
               <w:pStyle w:val="Normal"/>
-              <w:widowControl/>
-              <w:tabs>
-                <w:tab w:val="clear" w:pos="708"/>
-                <w:tab w:val="left" w:pos="288" w:leader="none"/>
-              </w:tabs>
+              <w:widowControl w:val="false"/>
+              <w:tabs>
+                <w:tab w:val="clear" w:pos="708"/>
+                <w:tab w:val="left" w:pos="288" w:leader="none"/>
+              </w:tabs>
+              <w:suppressAutoHyphens w:val="true"/>
               <w:spacing w:before="0" w:after="80"/>
               <w:jc w:val="left"/>
               <w:rPr>
@@ -3652,11 +3553,12 @@
           <w:p>
             <w:pPr>
               <w:pStyle w:val="Normal"/>
-              <w:widowControl/>
-              <w:tabs>
-                <w:tab w:val="clear" w:pos="708"/>
-                <w:tab w:val="left" w:pos="288" w:leader="none"/>
-              </w:tabs>
+              <w:widowControl w:val="false"/>
+              <w:tabs>
+                <w:tab w:val="clear" w:pos="708"/>
+                <w:tab w:val="left" w:pos="288" w:leader="none"/>
+              </w:tabs>
+              <w:suppressAutoHyphens w:val="true"/>
               <w:spacing w:before="0" w:after="0"/>
               <w:jc w:val="both"/>
               <w:rPr>
@@ -3676,19 +3578,7 @@
                 <w:szCs w:val="22"/>
                 <w:lang w:val="es-ES" w:eastAsia="en-US" w:bidi="ar-SA"/>
               </w:rPr>
-              <w:t xml:space="preserve">1. </w:t>
-            </w:r>
-            <w:r>
-              <w:rPr>
-                <w:rFonts w:eastAsia="Calibri" w:cs="Consolas"/>
-                <w:b/>
-                <w:bCs/>
-                <w:kern w:val="0"/>
-                <w:sz w:val="22"/>
-                <w:szCs w:val="22"/>
-                <w:lang w:val="es-ES" w:eastAsia="en-US" w:bidi="ar-SA"/>
-              </w:rPr>
-              <w:t>grupo</w:t>
+              <w:t>1. usuario</w:t>
             </w:r>
           </w:p>
         </w:tc>
@@ -3700,11 +3590,12 @@
           <w:p>
             <w:pPr>
               <w:pStyle w:val="Normal"/>
-              <w:widowControl/>
-              <w:tabs>
-                <w:tab w:val="clear" w:pos="708"/>
-                <w:tab w:val="left" w:pos="288" w:leader="none"/>
-              </w:tabs>
+              <w:widowControl w:val="false"/>
+              <w:tabs>
+                <w:tab w:val="clear" w:pos="708"/>
+                <w:tab w:val="left" w:pos="288" w:leader="none"/>
+              </w:tabs>
+              <w:suppressAutoHyphens w:val="true"/>
               <w:spacing w:before="0" w:after="0"/>
               <w:jc w:val="both"/>
               <w:rPr>
@@ -3725,19 +3616,7 @@
                 <w:szCs w:val="22"/>
                 <w:lang w:val="en-GB" w:eastAsia="en-US" w:bidi="ar-SA"/>
               </w:rPr>
-              <w:t xml:space="preserve">Referencia_a: </w:t>
-            </w:r>
-            <w:r>
-              <w:rPr>
-                <w:rFonts w:eastAsia="Calibri" w:cs="Consolas"/>
-                <w:b/>
-                <w:bCs/>
-                <w:kern w:val="0"/>
-                <w:sz w:val="22"/>
-                <w:szCs w:val="22"/>
-                <w:lang w:val="en-GB" w:eastAsia="en-US" w:bidi="ar-SA"/>
-              </w:rPr>
-              <w:t>CHAT_GRUPO(codigo)</w:t>
+              <w:t>Referencia_a: USUARIO(telefono)</w:t>
             </w:r>
           </w:p>
         </w:tc>
@@ -3752,11 +3631,12 @@
           <w:p>
             <w:pPr>
               <w:pStyle w:val="Normal"/>
-              <w:widowControl/>
-              <w:tabs>
-                <w:tab w:val="clear" w:pos="708"/>
-                <w:tab w:val="left" w:pos="288" w:leader="none"/>
-              </w:tabs>
+              <w:widowControl w:val="false"/>
+              <w:tabs>
+                <w:tab w:val="clear" w:pos="708"/>
+                <w:tab w:val="left" w:pos="288" w:leader="none"/>
+              </w:tabs>
+              <w:suppressAutoHyphens w:val="true"/>
               <w:spacing w:before="0" w:after="0"/>
               <w:jc w:val="both"/>
               <w:rPr>
@@ -3776,7 +3656,7 @@
                 <w:szCs w:val="22"/>
                 <w:lang w:val="es-ES" w:eastAsia="en-US" w:bidi="ar-SA"/>
               </w:rPr>
-              <w:t xml:space="preserve">2. </w:t>
+              <w:t>2.</w:t>
             </w:r>
             <w:r>
               <w:rPr>
@@ -3788,7 +3668,19 @@
                 <w:szCs w:val="22"/>
                 <w:lang w:val="es-ES" w:eastAsia="en-US" w:bidi="ar-SA"/>
               </w:rPr>
-              <w:t>responde</w:t>
+              <w:t xml:space="preserve"> </w:t>
+            </w:r>
+            <w:r>
+              <w:rPr>
+                <w:rFonts w:eastAsia="Calibri" w:cs="Consolas"/>
+                <w:b/>
+                <w:bCs/>
+                <w:kern w:val="0"/>
+                <w:sz w:val="22"/>
+                <w:szCs w:val="22"/>
+                <w:lang w:val="es-ES" w:eastAsia="en-US" w:bidi="ar-SA"/>
+              </w:rPr>
+              <w:t>grupo</w:t>
             </w:r>
           </w:p>
         </w:tc>
@@ -3800,11 +3692,12 @@
           <w:p>
             <w:pPr>
               <w:pStyle w:val="Normal"/>
-              <w:widowControl/>
-              <w:tabs>
-                <w:tab w:val="clear" w:pos="708"/>
-                <w:tab w:val="left" w:pos="288" w:leader="none"/>
-              </w:tabs>
+              <w:widowControl w:val="false"/>
+              <w:tabs>
+                <w:tab w:val="clear" w:pos="708"/>
+                <w:tab w:val="left" w:pos="288" w:leader="none"/>
+              </w:tabs>
+              <w:suppressAutoHyphens w:val="true"/>
               <w:spacing w:before="0" w:after="0"/>
               <w:jc w:val="both"/>
               <w:rPr>
@@ -3825,19 +3718,7 @@
                 <w:szCs w:val="22"/>
                 <w:lang w:val="en-US" w:eastAsia="en-US" w:bidi="ar-SA"/>
               </w:rPr>
-              <w:t xml:space="preserve">Referencia_a: </w:t>
-            </w:r>
-            <w:r>
-              <w:rPr>
-                <w:rFonts w:eastAsia="Calibri" w:cs="Consolas"/>
-                <w:b/>
-                <w:bCs/>
-                <w:kern w:val="0"/>
-                <w:sz w:val="22"/>
-                <w:szCs w:val="22"/>
-                <w:lang w:val="en-US" w:eastAsia="en-US" w:bidi="ar-SA"/>
-              </w:rPr>
-              <w:t>MENSAJE(mensaje_id)</w:t>
+              <w:t>Referencia_a: CHAT_GRUPO(codigo)</w:t>
             </w:r>
           </w:p>
         </w:tc>
@@ -3852,11 +3733,12 @@
           <w:p>
             <w:pPr>
               <w:pStyle w:val="Normal"/>
-              <w:widowControl/>
-              <w:tabs>
-                <w:tab w:val="clear" w:pos="708"/>
-                <w:tab w:val="left" w:pos="288" w:leader="none"/>
-              </w:tabs>
+              <w:widowControl w:val="false"/>
+              <w:tabs>
+                <w:tab w:val="clear" w:pos="708"/>
+                <w:tab w:val="left" w:pos="288" w:leader="none"/>
+              </w:tabs>
+              <w:suppressAutoHyphens w:val="true"/>
               <w:spacing w:before="0" w:after="0"/>
               <w:jc w:val="both"/>
               <w:rPr>
@@ -3888,11 +3770,12 @@
           <w:p>
             <w:pPr>
               <w:pStyle w:val="Normal"/>
-              <w:widowControl/>
-              <w:tabs>
-                <w:tab w:val="clear" w:pos="708"/>
-                <w:tab w:val="left" w:pos="288" w:leader="none"/>
-              </w:tabs>
+              <w:widowControl w:val="false"/>
+              <w:tabs>
+                <w:tab w:val="clear" w:pos="708"/>
+                <w:tab w:val="left" w:pos="288" w:leader="none"/>
+              </w:tabs>
+              <w:suppressAutoHyphens w:val="true"/>
               <w:spacing w:before="0" w:after="0"/>
               <w:jc w:val="both"/>
               <w:rPr>
@@ -3907,10 +3790,7 @@
                 <w:rFonts w:eastAsia="Calibri" w:cs="Consolas"/>
                 <w:b/>
                 <w:bCs/>
-                <w:kern w:val="0"/>
-                <w:sz w:val="22"/>
-                <w:szCs w:val="22"/>
-                <w:lang w:val="es-ES" w:eastAsia="en-US" w:bidi="ar-SA"/>
+                <w:sz w:val="22"/>
               </w:rPr>
             </w:r>
           </w:p>
@@ -4003,7 +3883,705 @@
     <w:p>
       <w:pPr>
         <w:pStyle w:val="ListParagraph"/>
-        <w:ind w:hanging="0"/>
+        <w:numPr>
+          <w:ilvl w:val="0"/>
+          <w:numId w:val="2"/>
+        </w:numPr>
+        <w:rPr>
+          <w:rFonts w:ascii="Calibri" w:hAnsi="Calibri" w:eastAsia="Calibri" w:cs="Times New Roman"/>
+          <w:b/>
+          <w:b/>
+          <w:bCs/>
+        </w:rPr>
+      </w:pPr>
+      <w:r>
+        <w:rPr>
+          <w:rFonts w:eastAsia="Calibri" w:cs="Times New Roman"/>
+          <w:b/>
+          <w:bCs/>
+        </w:rPr>
+      </w:r>
+    </w:p>
+    <w:p>
+      <w:pPr>
+        <w:pStyle w:val="ListParagraph"/>
+        <w:numPr>
+          <w:ilvl w:val="0"/>
+          <w:numId w:val="2"/>
+        </w:numPr>
+        <w:rPr>
+          <w:rFonts w:ascii="Calibri" w:hAnsi="Calibri" w:eastAsia="Calibri" w:cs="Times New Roman"/>
+          <w:b/>
+          <w:b/>
+          <w:bCs/>
+        </w:rPr>
+      </w:pPr>
+      <w:r>
+        <w:rPr>
+          <w:rFonts w:eastAsia="Calibri" w:cs="Times New Roman"/>
+          <w:b/>
+          <w:bCs/>
+        </w:rPr>
+      </w:r>
+    </w:p>
+    <w:p>
+      <w:pPr>
+        <w:pStyle w:val="ListParagraph"/>
+        <w:numPr>
+          <w:ilvl w:val="0"/>
+          <w:numId w:val="2"/>
+        </w:numPr>
+        <w:rPr>
+          <w:rFonts w:ascii="Calibri" w:hAnsi="Calibri" w:eastAsia="Calibri" w:cs="Times New Roman"/>
+          <w:b/>
+          <w:b/>
+          <w:bCs/>
+        </w:rPr>
+      </w:pPr>
+      <w:r>
+        <w:rPr>
+          <w:rFonts w:eastAsia="Calibri" w:cs="Times New Roman"/>
+          <w:b/>
+          <w:bCs/>
+        </w:rPr>
+        <w:t>...</w:t>
+      </w:r>
+    </w:p>
+    <w:p>
+      <w:pPr>
+        <w:pStyle w:val="Normal"/>
+        <w:rPr>
+          <w:rFonts w:cs="Consolas"/>
+        </w:rPr>
+      </w:pPr>
+      <w:r>
+        <w:rPr>
+          <w:rFonts w:cs="Consolas"/>
+        </w:rPr>
+      </w:r>
+    </w:p>
+    <w:p>
+      <w:pPr>
+        <w:pStyle w:val="Normal"/>
+        <w:pBdr>
+          <w:top w:val="single" w:sz="4" w:space="1" w:color="000000"/>
+        </w:pBdr>
+        <w:rPr>
+          <w:rFonts w:cs="Consolas"/>
+          <w:b/>
+          <w:b/>
+        </w:rPr>
+      </w:pPr>
+      <w:r>
+        <w:rPr>
+          <w:rFonts w:cs="Consolas"/>
+          <w:b/>
+        </w:rPr>
+        <w:t>MENSAJE (mensaje_id, reenviado, diahora, grupo, responde)</w:t>
+      </w:r>
+    </w:p>
+    <w:p>
+      <w:pPr>
+        <w:pStyle w:val="Normal"/>
+        <w:tabs>
+          <w:tab w:val="clear" w:pos="708"/>
+          <w:tab w:val="left" w:pos="288" w:leader="none"/>
+          <w:tab w:val="right" w:pos="9638" w:leader="none"/>
+        </w:tabs>
+        <w:spacing w:before="80" w:after="80"/>
+        <w:ind w:left="11" w:hanging="0"/>
+        <w:jc w:val="both"/>
+        <w:rPr>
+          <w:rFonts w:cs="Consolas"/>
+          <w:b/>
+          <w:b/>
+          <w:bCs/>
+        </w:rPr>
+      </w:pPr>
+      <w:r>
+        <w:rPr>
+          <w:rFonts w:cs="Consolas"/>
+        </w:rPr>
+        <w:t>Admiten NULL:</w:t>
+      </w:r>
+      <w:r>
+        <w:rPr>
+          <w:rFonts w:cs="Consolas"/>
+          <w:b/>
+          <w:bCs/>
+        </w:rPr>
+        <w:t xml:space="preserve"> </w:t>
+      </w:r>
+      <w:r>
+        <w:rPr>
+          <w:rFonts w:cs="Consolas"/>
+          <w:b/>
+          <w:bCs/>
+        </w:rPr>
+        <w:t>responde</w:t>
+      </w:r>
+    </w:p>
+    <w:p>
+      <w:pPr>
+        <w:pStyle w:val="Normal"/>
+        <w:tabs>
+          <w:tab w:val="clear" w:pos="708"/>
+          <w:tab w:val="left" w:pos="288" w:leader="none"/>
+        </w:tabs>
+        <w:spacing w:before="0" w:after="80"/>
+        <w:ind w:left="11" w:hanging="0"/>
+        <w:jc w:val="both"/>
+        <w:rPr>
+          <w:rFonts w:cs="Consolas"/>
+          <w:b/>
+          <w:b/>
+          <w:bCs/>
+        </w:rPr>
+      </w:pPr>
+      <w:r>
+        <w:rPr>
+          <w:rFonts w:cs="Consolas"/>
+        </w:rPr>
+        <w:t>Clave primaria:</w:t>
+      </w:r>
+      <w:r>
+        <w:rPr>
+          <w:rFonts w:cs="Consolas"/>
+          <w:b/>
+          <w:bCs/>
+        </w:rPr>
+        <w:t xml:space="preserve">  mensaje_id</w:t>
+      </w:r>
+    </w:p>
+    <w:tbl>
+      <w:tblPr>
+        <w:tblStyle w:val="Tablaconcuadrcula"/>
+        <w:tblW w:w="9656" w:type="dxa"/>
+        <w:jc w:val="left"/>
+        <w:tblInd w:w="11" w:type="dxa"/>
+        <w:tblLayout w:type="fixed"/>
+        <w:tblCellMar>
+          <w:top w:w="0" w:type="dxa"/>
+          <w:left w:w="28" w:type="dxa"/>
+          <w:bottom w:w="0" w:type="dxa"/>
+          <w:right w:w="57" w:type="dxa"/>
+        </w:tblCellMar>
+        <w:tblLook w:val="04a0" w:noHBand="0" w:noVBand="1" w:firstColumn="1" w:lastRow="0" w:lastColumn="0" w:firstRow="1"/>
+      </w:tblPr>
+      <w:tblGrid>
+        <w:gridCol w:w="2994"/>
+        <w:gridCol w:w="2220"/>
+        <w:gridCol w:w="2222"/>
+        <w:gridCol w:w="2219"/>
+      </w:tblGrid>
+      <w:tr>
+        <w:trPr/>
+        <w:tc>
+          <w:tcPr>
+            <w:tcW w:w="2994" w:type="dxa"/>
+            <w:tcBorders>
+              <w:top w:val="nil"/>
+              <w:left w:val="nil"/>
+              <w:bottom w:val="nil"/>
+            </w:tcBorders>
+            <w:vAlign w:val="center"/>
+          </w:tcPr>
+          <w:p>
+            <w:pPr>
+              <w:pStyle w:val="Normal"/>
+              <w:widowControl w:val="false"/>
+              <w:tabs>
+                <w:tab w:val="clear" w:pos="708"/>
+                <w:tab w:val="left" w:pos="288" w:leader="none"/>
+              </w:tabs>
+              <w:suppressAutoHyphens w:val="true"/>
+              <w:spacing w:before="0" w:after="80"/>
+              <w:ind w:left="11" w:hanging="0"/>
+              <w:jc w:val="left"/>
+              <w:rPr>
+                <w:rFonts w:cs="Consolas"/>
+              </w:rPr>
+            </w:pPr>
+            <w:r>
+              <w:rPr>
+                <w:rFonts w:eastAsia="Calibri" w:cs="Consolas"/>
+                <w:kern w:val="0"/>
+                <w:sz w:val="22"/>
+                <w:szCs w:val="22"/>
+                <w:lang w:val="es-ES" w:eastAsia="en-US" w:bidi="ar-SA"/>
+              </w:rPr>
+              <w:t>Claves alternativas (UNIQUE):</w:t>
+            </w:r>
+          </w:p>
+        </w:tc>
+        <w:tc>
+          <w:tcPr>
+            <w:tcW w:w="2220" w:type="dxa"/>
+            <w:tcBorders/>
+            <w:vAlign w:val="center"/>
+          </w:tcPr>
+          <w:p>
+            <w:pPr>
+              <w:pStyle w:val="Normal"/>
+              <w:widowControl w:val="false"/>
+              <w:suppressAutoHyphens w:val="true"/>
+              <w:spacing w:before="0" w:after="80"/>
+              <w:jc w:val="left"/>
+              <w:rPr>
+                <w:rFonts w:cs="Consolas"/>
+                <w:b/>
+                <w:b/>
+                <w:bCs/>
+              </w:rPr>
+            </w:pPr>
+            <w:r>
+              <w:rPr>
+                <w:rFonts w:eastAsia="Calibri" w:cs="Consolas"/>
+                <w:b/>
+                <w:bCs/>
+                <w:kern w:val="0"/>
+                <w:sz w:val="22"/>
+                <w:szCs w:val="22"/>
+                <w:lang w:val="es-ES" w:eastAsia="en-US" w:bidi="ar-SA"/>
+              </w:rPr>
+              <w:t>1.</w:t>
+            </w:r>
+          </w:p>
+        </w:tc>
+        <w:tc>
+          <w:tcPr>
+            <w:tcW w:w="2222" w:type="dxa"/>
+            <w:tcBorders/>
+            <w:vAlign w:val="center"/>
+          </w:tcPr>
+          <w:p>
+            <w:pPr>
+              <w:pStyle w:val="Normal"/>
+              <w:widowControl w:val="false"/>
+              <w:tabs>
+                <w:tab w:val="clear" w:pos="708"/>
+                <w:tab w:val="left" w:pos="288" w:leader="none"/>
+              </w:tabs>
+              <w:suppressAutoHyphens w:val="true"/>
+              <w:spacing w:before="0" w:after="80"/>
+              <w:jc w:val="left"/>
+              <w:rPr>
+                <w:rFonts w:cs="Consolas"/>
+                <w:b/>
+                <w:b/>
+                <w:bCs/>
+              </w:rPr>
+            </w:pPr>
+            <w:r>
+              <w:rPr>
+                <w:rFonts w:eastAsia="Calibri" w:cs="Consolas"/>
+                <w:b/>
+                <w:bCs/>
+                <w:kern w:val="0"/>
+                <w:sz w:val="22"/>
+                <w:szCs w:val="22"/>
+                <w:lang w:val="es-ES" w:eastAsia="en-US" w:bidi="ar-SA"/>
+              </w:rPr>
+              <w:t>2.</w:t>
+            </w:r>
+          </w:p>
+        </w:tc>
+        <w:tc>
+          <w:tcPr>
+            <w:tcW w:w="2219" w:type="dxa"/>
+            <w:tcBorders/>
+            <w:vAlign w:val="center"/>
+          </w:tcPr>
+          <w:p>
+            <w:pPr>
+              <w:pStyle w:val="Normal"/>
+              <w:widowControl w:val="false"/>
+              <w:tabs>
+                <w:tab w:val="clear" w:pos="708"/>
+                <w:tab w:val="left" w:pos="288" w:leader="none"/>
+              </w:tabs>
+              <w:suppressAutoHyphens w:val="true"/>
+              <w:spacing w:before="0" w:after="80"/>
+              <w:jc w:val="left"/>
+              <w:rPr>
+                <w:rFonts w:cs="Consolas"/>
+                <w:b/>
+                <w:b/>
+                <w:bCs/>
+              </w:rPr>
+            </w:pPr>
+            <w:r>
+              <w:rPr>
+                <w:rFonts w:eastAsia="Calibri" w:cs="Consolas"/>
+                <w:b/>
+                <w:bCs/>
+                <w:kern w:val="0"/>
+                <w:sz w:val="22"/>
+                <w:szCs w:val="22"/>
+                <w:lang w:val="es-ES" w:eastAsia="en-US" w:bidi="ar-SA"/>
+              </w:rPr>
+              <w:t>3.</w:t>
+            </w:r>
+          </w:p>
+        </w:tc>
+      </w:tr>
+    </w:tbl>
+    <w:p>
+      <w:pPr>
+        <w:pStyle w:val="Normal"/>
+        <w:tabs>
+          <w:tab w:val="clear" w:pos="708"/>
+          <w:tab w:val="left" w:pos="288" w:leader="none"/>
+        </w:tabs>
+        <w:ind w:left="11" w:hanging="0"/>
+        <w:jc w:val="both"/>
+        <w:rPr>
+          <w:rFonts w:ascii="Calibri" w:hAnsi="Calibri" w:eastAsia="Calibri" w:cs="Consolas"/>
+        </w:rPr>
+      </w:pPr>
+      <w:r>
+        <w:rPr>
+          <w:rFonts w:eastAsia="Calibri" w:cs="Consolas"/>
+        </w:rPr>
+        <w:t xml:space="preserve">Claves ajenas (FOREIGN KEY): </w:t>
+      </w:r>
+    </w:p>
+    <w:tbl>
+      <w:tblPr>
+        <w:tblStyle w:val="Tablaconcuadrcula"/>
+        <w:tblW w:w="8957" w:type="dxa"/>
+        <w:jc w:val="left"/>
+        <w:tblInd w:w="817" w:type="dxa"/>
+        <w:tblLayout w:type="fixed"/>
+        <w:tblCellMar>
+          <w:top w:w="0" w:type="dxa"/>
+          <w:left w:w="108" w:type="dxa"/>
+          <w:bottom w:w="0" w:type="dxa"/>
+          <w:right w:w="108" w:type="dxa"/>
+        </w:tblCellMar>
+        <w:tblLook w:val="04a0" w:noHBand="0" w:noVBand="1" w:firstColumn="1" w:lastRow="0" w:lastColumn="0" w:firstRow="1"/>
+      </w:tblPr>
+      <w:tblGrid>
+        <w:gridCol w:w="3117"/>
+        <w:gridCol w:w="5839"/>
+      </w:tblGrid>
+      <w:tr>
+        <w:trPr/>
+        <w:tc>
+          <w:tcPr>
+            <w:tcW w:w="3117" w:type="dxa"/>
+            <w:tcBorders/>
+          </w:tcPr>
+          <w:p>
+            <w:pPr>
+              <w:pStyle w:val="Normal"/>
+              <w:widowControl w:val="false"/>
+              <w:tabs>
+                <w:tab w:val="clear" w:pos="708"/>
+                <w:tab w:val="left" w:pos="288" w:leader="none"/>
+              </w:tabs>
+              <w:suppressAutoHyphens w:val="true"/>
+              <w:spacing w:before="0" w:after="0"/>
+              <w:jc w:val="both"/>
+              <w:rPr>
+                <w:rFonts w:ascii="Calibri" w:hAnsi="Calibri" w:eastAsia="Calibri" w:cs="Consolas"/>
+                <w:b/>
+                <w:b/>
+                <w:bCs/>
+              </w:rPr>
+            </w:pPr>
+            <w:r>
+              <w:rPr>
+                <w:rFonts w:eastAsia="Calibri" w:cs="Consolas"/>
+                <w:b/>
+                <w:bCs/>
+                <w:kern w:val="0"/>
+                <w:sz w:val="22"/>
+                <w:szCs w:val="22"/>
+                <w:lang w:val="es-ES" w:eastAsia="en-US" w:bidi="ar-SA"/>
+              </w:rPr>
+              <w:t>1. grupo</w:t>
+            </w:r>
+          </w:p>
+        </w:tc>
+        <w:tc>
+          <w:tcPr>
+            <w:tcW w:w="5839" w:type="dxa"/>
+            <w:tcBorders/>
+          </w:tcPr>
+          <w:p>
+            <w:pPr>
+              <w:pStyle w:val="Normal"/>
+              <w:widowControl w:val="false"/>
+              <w:tabs>
+                <w:tab w:val="clear" w:pos="708"/>
+                <w:tab w:val="left" w:pos="288" w:leader="none"/>
+              </w:tabs>
+              <w:suppressAutoHyphens w:val="true"/>
+              <w:spacing w:before="0" w:after="0"/>
+              <w:jc w:val="both"/>
+              <w:rPr>
+                <w:rFonts w:ascii="Calibri" w:hAnsi="Calibri" w:eastAsia="Calibri" w:cs="Consolas"/>
+                <w:b/>
+                <w:b/>
+                <w:bCs/>
+                <w:lang w:val="en-US"/>
+              </w:rPr>
+            </w:pPr>
+            <w:r>
+              <w:rPr>
+                <w:rFonts w:eastAsia="Calibri" w:cs="Consolas"/>
+                <w:b/>
+                <w:bCs/>
+                <w:kern w:val="0"/>
+                <w:sz w:val="22"/>
+                <w:szCs w:val="22"/>
+                <w:lang w:val="en-GB" w:eastAsia="en-US" w:bidi="ar-SA"/>
+              </w:rPr>
+              <w:t>Referencia_a: CHAT_GRUPO(codigo)</w:t>
+            </w:r>
+          </w:p>
+        </w:tc>
+      </w:tr>
+      <w:tr>
+        <w:trPr/>
+        <w:tc>
+          <w:tcPr>
+            <w:tcW w:w="3117" w:type="dxa"/>
+            <w:tcBorders/>
+          </w:tcPr>
+          <w:p>
+            <w:pPr>
+              <w:pStyle w:val="Normal"/>
+              <w:widowControl w:val="false"/>
+              <w:tabs>
+                <w:tab w:val="clear" w:pos="708"/>
+                <w:tab w:val="left" w:pos="288" w:leader="none"/>
+              </w:tabs>
+              <w:suppressAutoHyphens w:val="true"/>
+              <w:spacing w:before="0" w:after="0"/>
+              <w:jc w:val="both"/>
+              <w:rPr>
+                <w:rFonts w:ascii="Calibri" w:hAnsi="Calibri" w:eastAsia="Calibri" w:cs="Consolas"/>
+                <w:b/>
+                <w:b/>
+                <w:bCs/>
+              </w:rPr>
+            </w:pPr>
+            <w:r>
+              <w:rPr>
+                <w:rFonts w:eastAsia="Calibri" w:cs="Consolas"/>
+                <w:b/>
+                <w:bCs/>
+                <w:kern w:val="0"/>
+                <w:sz w:val="22"/>
+                <w:szCs w:val="22"/>
+                <w:lang w:val="es-ES" w:eastAsia="en-US" w:bidi="ar-SA"/>
+              </w:rPr>
+              <w:t>2. responde</w:t>
+            </w:r>
+          </w:p>
+        </w:tc>
+        <w:tc>
+          <w:tcPr>
+            <w:tcW w:w="5839" w:type="dxa"/>
+            <w:tcBorders/>
+          </w:tcPr>
+          <w:p>
+            <w:pPr>
+              <w:pStyle w:val="Normal"/>
+              <w:widowControl w:val="false"/>
+              <w:tabs>
+                <w:tab w:val="clear" w:pos="708"/>
+                <w:tab w:val="left" w:pos="288" w:leader="none"/>
+              </w:tabs>
+              <w:suppressAutoHyphens w:val="true"/>
+              <w:spacing w:before="0" w:after="0"/>
+              <w:jc w:val="both"/>
+              <w:rPr>
+                <w:rFonts w:ascii="Calibri" w:hAnsi="Calibri" w:eastAsia="Calibri" w:cs="Consolas"/>
+                <w:b/>
+                <w:b/>
+                <w:bCs/>
+                <w:lang w:val="en-GB"/>
+              </w:rPr>
+            </w:pPr>
+            <w:r>
+              <w:rPr>
+                <w:rFonts w:eastAsia="Calibri" w:cs="Consolas"/>
+                <w:b/>
+                <w:bCs/>
+                <w:kern w:val="0"/>
+                <w:sz w:val="22"/>
+                <w:szCs w:val="22"/>
+                <w:lang w:val="en-US" w:eastAsia="en-US" w:bidi="ar-SA"/>
+              </w:rPr>
+              <w:t>Referencia_a: MENSAJE(mensaje_id)</w:t>
+            </w:r>
+          </w:p>
+        </w:tc>
+      </w:tr>
+      <w:tr>
+        <w:trPr/>
+        <w:tc>
+          <w:tcPr>
+            <w:tcW w:w="3117" w:type="dxa"/>
+            <w:tcBorders/>
+          </w:tcPr>
+          <w:p>
+            <w:pPr>
+              <w:pStyle w:val="Normal"/>
+              <w:widowControl w:val="false"/>
+              <w:tabs>
+                <w:tab w:val="clear" w:pos="708"/>
+                <w:tab w:val="left" w:pos="288" w:leader="none"/>
+              </w:tabs>
+              <w:suppressAutoHyphens w:val="true"/>
+              <w:spacing w:before="0" w:after="0"/>
+              <w:jc w:val="both"/>
+              <w:rPr>
+                <w:rFonts w:ascii="Calibri" w:hAnsi="Calibri" w:eastAsia="Calibri" w:cs="Consolas"/>
+                <w:b/>
+                <w:b/>
+                <w:bCs/>
+              </w:rPr>
+            </w:pPr>
+            <w:r>
+              <w:rPr>
+                <w:rFonts w:eastAsia="Calibri" w:cs="Consolas"/>
+                <w:b/>
+                <w:bCs/>
+                <w:kern w:val="0"/>
+                <w:sz w:val="22"/>
+                <w:szCs w:val="22"/>
+                <w:lang w:val="es-ES" w:eastAsia="en-US" w:bidi="ar-SA"/>
+              </w:rPr>
+              <w:t>...</w:t>
+            </w:r>
+          </w:p>
+        </w:tc>
+        <w:tc>
+          <w:tcPr>
+            <w:tcW w:w="5839" w:type="dxa"/>
+            <w:tcBorders/>
+          </w:tcPr>
+          <w:p>
+            <w:pPr>
+              <w:pStyle w:val="Normal"/>
+              <w:widowControl w:val="false"/>
+              <w:tabs>
+                <w:tab w:val="clear" w:pos="708"/>
+                <w:tab w:val="left" w:pos="288" w:leader="none"/>
+              </w:tabs>
+              <w:suppressAutoHyphens w:val="true"/>
+              <w:spacing w:before="0" w:after="0"/>
+              <w:jc w:val="both"/>
+              <w:rPr>
+                <w:rFonts w:ascii="Calibri" w:hAnsi="Calibri" w:eastAsia="Calibri" w:cs="Consolas"/>
+                <w:b/>
+                <w:b/>
+                <w:bCs/>
+              </w:rPr>
+            </w:pPr>
+            <w:r>
+              <w:rPr>
+                <w:rFonts w:eastAsia="Calibri" w:cs="Consolas"/>
+                <w:b/>
+                <w:bCs/>
+                <w:sz w:val="22"/>
+              </w:rPr>
+            </w:r>
+          </w:p>
+        </w:tc>
+      </w:tr>
+    </w:tbl>
+    <w:p>
+      <w:pPr>
+        <w:pStyle w:val="Normal"/>
+        <w:tabs>
+          <w:tab w:val="clear" w:pos="708"/>
+          <w:tab w:val="left" w:pos="288" w:leader="none"/>
+        </w:tabs>
+        <w:ind w:left="11" w:hanging="0"/>
+        <w:jc w:val="both"/>
+        <w:rPr>
+          <w:rFonts w:ascii="Calibri" w:hAnsi="Calibri" w:eastAsia="Calibri" w:cs="Consolas"/>
+        </w:rPr>
+      </w:pPr>
+      <w:r>
+        <w:rPr>
+          <w:rFonts w:eastAsia="Calibri" w:cs="Consolas"/>
+        </w:rPr>
+      </w:r>
+    </w:p>
+    <w:p>
+      <w:pPr>
+        <w:pStyle w:val="Normal"/>
+        <w:tabs>
+          <w:tab w:val="clear" w:pos="708"/>
+          <w:tab w:val="left" w:pos="288" w:leader="none"/>
+        </w:tabs>
+        <w:spacing w:before="80" w:after="80"/>
+        <w:ind w:left="11" w:hanging="0"/>
+        <w:jc w:val="both"/>
+        <w:rPr>
+          <w:rFonts w:ascii="Calibri" w:hAnsi="Calibri" w:eastAsia="Calibri" w:cs="Consolas"/>
+        </w:rPr>
+      </w:pPr>
+      <w:r>
+        <w:rPr>
+          <w:rFonts w:eastAsia="Calibri" w:cs="Consolas"/>
+        </w:rPr>
+        <w:t xml:space="preserve">Derivados: </w:t>
+      </w:r>
+    </w:p>
+    <w:p>
+      <w:pPr>
+        <w:pStyle w:val="Normal"/>
+        <w:spacing w:before="80" w:after="80"/>
+        <w:ind w:left="288" w:hanging="0"/>
+        <w:jc w:val="both"/>
+        <w:rPr>
+          <w:rFonts w:ascii="Calibri" w:hAnsi="Calibri" w:eastAsia="Calibri" w:cs="Consolas"/>
+          <w:b/>
+          <w:b/>
+          <w:bCs/>
+        </w:rPr>
+      </w:pPr>
+      <w:r>
+        <w:rPr>
+          <w:rFonts w:eastAsia="Calibri" w:cs="Consolas"/>
+          <w:b/>
+          <w:bCs/>
+        </w:rPr>
+        <w:t>...</w:t>
+      </w:r>
+    </w:p>
+    <w:p>
+      <w:pPr>
+        <w:pStyle w:val="Normal"/>
+        <w:tabs>
+          <w:tab w:val="clear" w:pos="708"/>
+          <w:tab w:val="left" w:pos="288" w:leader="none"/>
+        </w:tabs>
+        <w:spacing w:before="80" w:after="80"/>
+        <w:ind w:left="11" w:hanging="0"/>
+        <w:jc w:val="both"/>
+        <w:rPr>
+          <w:rFonts w:ascii="Calibri" w:hAnsi="Calibri" w:eastAsia="Calibri" w:cs="Consolas"/>
+        </w:rPr>
+      </w:pPr>
+      <w:r>
+        <w:rPr>
+          <w:rFonts w:eastAsia="Calibri" w:cs="Consolas"/>
+        </w:rPr>
+        <w:t>Comprobar:</w:t>
+      </w:r>
+    </w:p>
+    <w:p>
+      <w:pPr>
+        <w:pStyle w:val="ListParagraph"/>
+        <w:ind w:left="720" w:hanging="0"/>
         <w:rPr/>
       </w:pPr>
       <w:r>
@@ -4012,6 +4590,1388 @@
           <w:b/>
           <w:bCs/>
         </w:rPr>
+        <w:t>1.</w:t>
+      </w:r>
+    </w:p>
+    <w:p>
+      <w:pPr>
+        <w:pStyle w:val="ListParagraph"/>
+        <w:ind w:left="720" w:hanging="0"/>
+        <w:rPr>
+          <w:rFonts w:eastAsia="Calibri" w:cs="Times New Roman"/>
+          <w:b/>
+          <w:b/>
+          <w:bCs/>
+        </w:rPr>
+      </w:pPr>
+      <w:r>
+        <w:rPr/>
+      </w:r>
+    </w:p>
+    <w:p>
+      <w:pPr>
+        <w:pStyle w:val="Normal"/>
+        <w:pBdr>
+          <w:top w:val="single" w:sz="4" w:space="1" w:color="000000"/>
+        </w:pBdr>
+        <w:rPr>
+          <w:rFonts w:cs="Consolas"/>
+          <w:b/>
+          <w:b/>
+        </w:rPr>
+      </w:pPr>
+      <w:r>
+        <w:rPr>
+          <w:rFonts w:cs="Consolas"/>
+          <w:b/>
+        </w:rPr>
+        <w:t>TEXTO</w:t>
+      </w:r>
+      <w:r>
+        <w:rPr>
+          <w:rFonts w:cs="Consolas"/>
+          <w:b/>
+        </w:rPr>
+        <w:t xml:space="preserve"> (mensaj</w:t>
+      </w:r>
+      <w:r>
+        <w:rPr>
+          <w:rFonts w:cs="Consolas"/>
+          <w:b/>
+        </w:rPr>
+        <w:t>e</w:t>
+      </w:r>
+      <w:r>
+        <w:rPr>
+          <w:rFonts w:cs="Consolas"/>
+          <w:b/>
+        </w:rPr>
+        <w:t xml:space="preserve">, </w:t>
+      </w:r>
+      <w:r>
+        <w:rPr>
+          <w:rFonts w:cs="Consolas"/>
+          <w:b/>
+        </w:rPr>
+        <w:t>texto</w:t>
+      </w:r>
+      <w:r>
+        <w:rPr>
+          <w:rFonts w:cs="Consolas"/>
+          <w:b/>
+        </w:rPr>
+        <w:t>)</w:t>
+      </w:r>
+    </w:p>
+    <w:p>
+      <w:pPr>
+        <w:pStyle w:val="Normal"/>
+        <w:tabs>
+          <w:tab w:val="clear" w:pos="708"/>
+          <w:tab w:val="left" w:pos="288" w:leader="none"/>
+          <w:tab w:val="right" w:pos="9638" w:leader="none"/>
+        </w:tabs>
+        <w:spacing w:before="80" w:after="80"/>
+        <w:ind w:left="11" w:hanging="0"/>
+        <w:jc w:val="both"/>
+        <w:rPr>
+          <w:rFonts w:cs="Consolas"/>
+          <w:b/>
+          <w:b/>
+          <w:bCs/>
+        </w:rPr>
+      </w:pPr>
+      <w:r>
+        <w:rPr>
+          <w:rFonts w:cs="Consolas"/>
+        </w:rPr>
+        <w:t>Admiten NULL:</w:t>
+      </w:r>
+      <w:r>
+        <w:rPr>
+          <w:rFonts w:cs="Consolas"/>
+          <w:b/>
+          <w:bCs/>
+        </w:rPr>
+        <w:t xml:space="preserve"> </w:t>
+      </w:r>
+    </w:p>
+    <w:p>
+      <w:pPr>
+        <w:pStyle w:val="Normal"/>
+        <w:tabs>
+          <w:tab w:val="clear" w:pos="708"/>
+          <w:tab w:val="left" w:pos="288" w:leader="none"/>
+        </w:tabs>
+        <w:spacing w:before="0" w:after="80"/>
+        <w:ind w:left="11" w:hanging="0"/>
+        <w:jc w:val="both"/>
+        <w:rPr>
+          <w:rFonts w:cs="Consolas"/>
+          <w:b/>
+          <w:b/>
+          <w:bCs/>
+        </w:rPr>
+      </w:pPr>
+      <w:r>
+        <w:rPr>
+          <w:rFonts w:cs="Consolas"/>
+        </w:rPr>
+        <w:t>Clave primaria:</w:t>
+      </w:r>
+      <w:r>
+        <w:rPr>
+          <w:rFonts w:cs="Consolas"/>
+          <w:b/>
+          <w:bCs/>
+        </w:rPr>
+        <w:t xml:space="preserve">  mensaje</w:t>
+      </w:r>
+    </w:p>
+    <w:tbl>
+      <w:tblPr>
+        <w:tblStyle w:val="Tablaconcuadrcula"/>
+        <w:tblW w:w="9656" w:type="dxa"/>
+        <w:jc w:val="left"/>
+        <w:tblInd w:w="11" w:type="dxa"/>
+        <w:tblLayout w:type="fixed"/>
+        <w:tblCellMar>
+          <w:top w:w="0" w:type="dxa"/>
+          <w:left w:w="28" w:type="dxa"/>
+          <w:bottom w:w="0" w:type="dxa"/>
+          <w:right w:w="57" w:type="dxa"/>
+        </w:tblCellMar>
+        <w:tblLook w:val="04a0" w:noHBand="0" w:noVBand="1" w:firstColumn="1" w:lastRow="0" w:lastColumn="0" w:firstRow="1"/>
+      </w:tblPr>
+      <w:tblGrid>
+        <w:gridCol w:w="2994"/>
+        <w:gridCol w:w="2220"/>
+        <w:gridCol w:w="2222"/>
+        <w:gridCol w:w="2219"/>
+      </w:tblGrid>
+      <w:tr>
+        <w:trPr/>
+        <w:tc>
+          <w:tcPr>
+            <w:tcW w:w="2994" w:type="dxa"/>
+            <w:tcBorders>
+              <w:top w:val="nil"/>
+              <w:left w:val="nil"/>
+              <w:bottom w:val="nil"/>
+            </w:tcBorders>
+            <w:vAlign w:val="center"/>
+          </w:tcPr>
+          <w:p>
+            <w:pPr>
+              <w:pStyle w:val="Normal"/>
+              <w:widowControl w:val="false"/>
+              <w:tabs>
+                <w:tab w:val="clear" w:pos="708"/>
+                <w:tab w:val="left" w:pos="288" w:leader="none"/>
+              </w:tabs>
+              <w:suppressAutoHyphens w:val="true"/>
+              <w:spacing w:before="0" w:after="80"/>
+              <w:ind w:left="11" w:hanging="0"/>
+              <w:jc w:val="left"/>
+              <w:rPr>
+                <w:rFonts w:cs="Consolas"/>
+              </w:rPr>
+            </w:pPr>
+            <w:r>
+              <w:rPr>
+                <w:rFonts w:eastAsia="Calibri" w:cs="Consolas"/>
+                <w:kern w:val="0"/>
+                <w:sz w:val="22"/>
+                <w:szCs w:val="22"/>
+                <w:lang w:val="es-ES" w:eastAsia="en-US" w:bidi="ar-SA"/>
+              </w:rPr>
+              <w:t>Claves alternativas (UNIQUE):</w:t>
+            </w:r>
+          </w:p>
+        </w:tc>
+        <w:tc>
+          <w:tcPr>
+            <w:tcW w:w="2220" w:type="dxa"/>
+            <w:tcBorders/>
+            <w:vAlign w:val="center"/>
+          </w:tcPr>
+          <w:p>
+            <w:pPr>
+              <w:pStyle w:val="Normal"/>
+              <w:widowControl w:val="false"/>
+              <w:suppressAutoHyphens w:val="true"/>
+              <w:spacing w:before="0" w:after="80"/>
+              <w:jc w:val="left"/>
+              <w:rPr>
+                <w:rFonts w:cs="Consolas"/>
+                <w:b/>
+                <w:b/>
+                <w:bCs/>
+              </w:rPr>
+            </w:pPr>
+            <w:r>
+              <w:rPr>
+                <w:rFonts w:eastAsia="Calibri" w:cs="Consolas"/>
+                <w:b/>
+                <w:bCs/>
+                <w:kern w:val="0"/>
+                <w:sz w:val="22"/>
+                <w:szCs w:val="22"/>
+                <w:lang w:val="es-ES" w:eastAsia="en-US" w:bidi="ar-SA"/>
+              </w:rPr>
+              <w:t>1.</w:t>
+            </w:r>
+          </w:p>
+        </w:tc>
+        <w:tc>
+          <w:tcPr>
+            <w:tcW w:w="2222" w:type="dxa"/>
+            <w:tcBorders/>
+            <w:vAlign w:val="center"/>
+          </w:tcPr>
+          <w:p>
+            <w:pPr>
+              <w:pStyle w:val="Normal"/>
+              <w:widowControl w:val="false"/>
+              <w:tabs>
+                <w:tab w:val="clear" w:pos="708"/>
+                <w:tab w:val="left" w:pos="288" w:leader="none"/>
+              </w:tabs>
+              <w:suppressAutoHyphens w:val="true"/>
+              <w:spacing w:before="0" w:after="80"/>
+              <w:jc w:val="left"/>
+              <w:rPr>
+                <w:rFonts w:cs="Consolas"/>
+                <w:b/>
+                <w:b/>
+                <w:bCs/>
+              </w:rPr>
+            </w:pPr>
+            <w:r>
+              <w:rPr>
+                <w:rFonts w:eastAsia="Calibri" w:cs="Consolas"/>
+                <w:b/>
+                <w:bCs/>
+                <w:kern w:val="0"/>
+                <w:sz w:val="22"/>
+                <w:szCs w:val="22"/>
+                <w:lang w:val="es-ES" w:eastAsia="en-US" w:bidi="ar-SA"/>
+              </w:rPr>
+              <w:t>2.</w:t>
+            </w:r>
+          </w:p>
+        </w:tc>
+        <w:tc>
+          <w:tcPr>
+            <w:tcW w:w="2219" w:type="dxa"/>
+            <w:tcBorders/>
+            <w:vAlign w:val="center"/>
+          </w:tcPr>
+          <w:p>
+            <w:pPr>
+              <w:pStyle w:val="Normal"/>
+              <w:widowControl w:val="false"/>
+              <w:tabs>
+                <w:tab w:val="clear" w:pos="708"/>
+                <w:tab w:val="left" w:pos="288" w:leader="none"/>
+              </w:tabs>
+              <w:suppressAutoHyphens w:val="true"/>
+              <w:spacing w:before="0" w:after="80"/>
+              <w:jc w:val="left"/>
+              <w:rPr>
+                <w:rFonts w:cs="Consolas"/>
+                <w:b/>
+                <w:b/>
+                <w:bCs/>
+              </w:rPr>
+            </w:pPr>
+            <w:r>
+              <w:rPr>
+                <w:rFonts w:eastAsia="Calibri" w:cs="Consolas"/>
+                <w:b/>
+                <w:bCs/>
+                <w:kern w:val="0"/>
+                <w:sz w:val="22"/>
+                <w:szCs w:val="22"/>
+                <w:lang w:val="es-ES" w:eastAsia="en-US" w:bidi="ar-SA"/>
+              </w:rPr>
+              <w:t>3.</w:t>
+            </w:r>
+          </w:p>
+        </w:tc>
+      </w:tr>
+    </w:tbl>
+    <w:p>
+      <w:pPr>
+        <w:pStyle w:val="Normal"/>
+        <w:tabs>
+          <w:tab w:val="clear" w:pos="708"/>
+          <w:tab w:val="left" w:pos="288" w:leader="none"/>
+        </w:tabs>
+        <w:ind w:left="11" w:hanging="0"/>
+        <w:jc w:val="both"/>
+        <w:rPr>
+          <w:rFonts w:ascii="Calibri" w:hAnsi="Calibri" w:eastAsia="Calibri" w:cs="Consolas"/>
+        </w:rPr>
+      </w:pPr>
+      <w:r>
+        <w:rPr>
+          <w:rFonts w:eastAsia="Calibri" w:cs="Consolas"/>
+        </w:rPr>
+        <w:t xml:space="preserve">Claves ajenas (FOREIGN KEY): </w:t>
+      </w:r>
+    </w:p>
+    <w:tbl>
+      <w:tblPr>
+        <w:tblStyle w:val="Tablaconcuadrcula"/>
+        <w:tblW w:w="8957" w:type="dxa"/>
+        <w:jc w:val="left"/>
+        <w:tblInd w:w="817" w:type="dxa"/>
+        <w:tblLayout w:type="fixed"/>
+        <w:tblCellMar>
+          <w:top w:w="0" w:type="dxa"/>
+          <w:left w:w="108" w:type="dxa"/>
+          <w:bottom w:w="0" w:type="dxa"/>
+          <w:right w:w="108" w:type="dxa"/>
+        </w:tblCellMar>
+        <w:tblLook w:val="04a0" w:noHBand="0" w:noVBand="1" w:firstColumn="1" w:lastRow="0" w:lastColumn="0" w:firstRow="1"/>
+      </w:tblPr>
+      <w:tblGrid>
+        <w:gridCol w:w="3117"/>
+        <w:gridCol w:w="5839"/>
+      </w:tblGrid>
+      <w:tr>
+        <w:trPr/>
+        <w:tc>
+          <w:tcPr>
+            <w:tcW w:w="3117" w:type="dxa"/>
+            <w:tcBorders/>
+          </w:tcPr>
+          <w:p>
+            <w:pPr>
+              <w:pStyle w:val="Normal"/>
+              <w:widowControl w:val="false"/>
+              <w:tabs>
+                <w:tab w:val="clear" w:pos="708"/>
+                <w:tab w:val="left" w:pos="288" w:leader="none"/>
+              </w:tabs>
+              <w:suppressAutoHyphens w:val="true"/>
+              <w:spacing w:before="0" w:after="0"/>
+              <w:jc w:val="both"/>
+              <w:rPr>
+                <w:rFonts w:ascii="Calibri" w:hAnsi="Calibri" w:eastAsia="Calibri" w:cs="Consolas"/>
+                <w:b/>
+                <w:b/>
+                <w:bCs/>
+              </w:rPr>
+            </w:pPr>
+            <w:r>
+              <w:rPr>
+                <w:rFonts w:eastAsia="Calibri" w:cs="Consolas"/>
+                <w:b/>
+                <w:bCs/>
+                <w:kern w:val="0"/>
+                <w:sz w:val="22"/>
+                <w:szCs w:val="22"/>
+                <w:lang w:val="es-ES" w:eastAsia="en-US" w:bidi="ar-SA"/>
+              </w:rPr>
+              <w:t>1. mensaje</w:t>
+            </w:r>
+          </w:p>
+        </w:tc>
+        <w:tc>
+          <w:tcPr>
+            <w:tcW w:w="5839" w:type="dxa"/>
+            <w:tcBorders/>
+          </w:tcPr>
+          <w:p>
+            <w:pPr>
+              <w:pStyle w:val="Normal"/>
+              <w:widowControl w:val="false"/>
+              <w:tabs>
+                <w:tab w:val="clear" w:pos="708"/>
+                <w:tab w:val="left" w:pos="288" w:leader="none"/>
+              </w:tabs>
+              <w:suppressAutoHyphens w:val="true"/>
+              <w:spacing w:before="0" w:after="0"/>
+              <w:jc w:val="both"/>
+              <w:rPr>
+                <w:rFonts w:ascii="Calibri" w:hAnsi="Calibri" w:eastAsia="Calibri" w:cs="Consolas"/>
+                <w:b/>
+                <w:b/>
+                <w:bCs/>
+                <w:lang w:val="en-US"/>
+              </w:rPr>
+            </w:pPr>
+            <w:r>
+              <w:rPr>
+                <w:rFonts w:eastAsia="Calibri" w:cs="Consolas"/>
+                <w:b/>
+                <w:bCs/>
+                <w:kern w:val="0"/>
+                <w:sz w:val="22"/>
+                <w:szCs w:val="22"/>
+                <w:lang w:val="en-GB" w:eastAsia="en-US" w:bidi="ar-SA"/>
+              </w:rPr>
+              <w:t xml:space="preserve">Referencia_a: </w:t>
+            </w:r>
+            <w:r>
+              <w:rPr>
+                <w:rFonts w:eastAsia="Calibri" w:cs="Consolas"/>
+                <w:b/>
+                <w:bCs/>
+                <w:kern w:val="0"/>
+                <w:sz w:val="22"/>
+                <w:szCs w:val="22"/>
+                <w:lang w:val="en-US" w:eastAsia="en-US" w:bidi="ar-SA"/>
+              </w:rPr>
+              <w:t>MENSAJE(mensaje_id)</w:t>
+            </w:r>
+          </w:p>
+        </w:tc>
+      </w:tr>
+      <w:tr>
+        <w:trPr/>
+        <w:tc>
+          <w:tcPr>
+            <w:tcW w:w="3117" w:type="dxa"/>
+            <w:tcBorders/>
+          </w:tcPr>
+          <w:p>
+            <w:pPr>
+              <w:pStyle w:val="Normal"/>
+              <w:widowControl w:val="false"/>
+              <w:tabs>
+                <w:tab w:val="clear" w:pos="708"/>
+                <w:tab w:val="left" w:pos="288" w:leader="none"/>
+              </w:tabs>
+              <w:suppressAutoHyphens w:val="true"/>
+              <w:spacing w:before="0" w:after="0"/>
+              <w:jc w:val="both"/>
+              <w:rPr>
+                <w:rFonts w:ascii="Calibri" w:hAnsi="Calibri" w:eastAsia="Calibri" w:cs="Consolas"/>
+                <w:b/>
+                <w:b/>
+                <w:bCs/>
+              </w:rPr>
+            </w:pPr>
+            <w:r>
+              <w:rPr>
+                <w:rFonts w:eastAsia="Calibri" w:cs="Consolas"/>
+                <w:b/>
+                <w:bCs/>
+                <w:kern w:val="0"/>
+                <w:sz w:val="22"/>
+                <w:szCs w:val="22"/>
+                <w:lang w:val="es-ES" w:eastAsia="en-US" w:bidi="ar-SA"/>
+              </w:rPr>
+              <w:t xml:space="preserve">2. </w:t>
+            </w:r>
+          </w:p>
+        </w:tc>
+        <w:tc>
+          <w:tcPr>
+            <w:tcW w:w="5839" w:type="dxa"/>
+            <w:tcBorders/>
+          </w:tcPr>
+          <w:p>
+            <w:pPr>
+              <w:pStyle w:val="Normal"/>
+              <w:widowControl w:val="false"/>
+              <w:tabs>
+                <w:tab w:val="clear" w:pos="708"/>
+                <w:tab w:val="left" w:pos="288" w:leader="none"/>
+              </w:tabs>
+              <w:suppressAutoHyphens w:val="true"/>
+              <w:spacing w:before="0" w:after="0"/>
+              <w:jc w:val="both"/>
+              <w:rPr>
+                <w:rFonts w:ascii="Calibri" w:hAnsi="Calibri" w:eastAsia="Calibri" w:cs="Consolas"/>
+                <w:b/>
+                <w:b/>
+                <w:bCs/>
+                <w:lang w:val="en-GB"/>
+              </w:rPr>
+            </w:pPr>
+            <w:r>
+              <w:rPr>
+                <w:rFonts w:eastAsia="Calibri" w:cs="Consolas"/>
+                <w:b/>
+                <w:bCs/>
+                <w:kern w:val="0"/>
+                <w:sz w:val="22"/>
+                <w:szCs w:val="22"/>
+                <w:lang w:val="en-US" w:eastAsia="en-US" w:bidi="ar-SA"/>
+              </w:rPr>
+              <w:t xml:space="preserve">Referencia_a: </w:t>
+            </w:r>
+          </w:p>
+        </w:tc>
+      </w:tr>
+      <w:tr>
+        <w:trPr/>
+        <w:tc>
+          <w:tcPr>
+            <w:tcW w:w="3117" w:type="dxa"/>
+            <w:tcBorders/>
+          </w:tcPr>
+          <w:p>
+            <w:pPr>
+              <w:pStyle w:val="Normal"/>
+              <w:widowControl w:val="false"/>
+              <w:tabs>
+                <w:tab w:val="clear" w:pos="708"/>
+                <w:tab w:val="left" w:pos="288" w:leader="none"/>
+              </w:tabs>
+              <w:suppressAutoHyphens w:val="true"/>
+              <w:spacing w:before="0" w:after="0"/>
+              <w:jc w:val="both"/>
+              <w:rPr>
+                <w:rFonts w:ascii="Calibri" w:hAnsi="Calibri" w:eastAsia="Calibri" w:cs="Consolas"/>
+                <w:b/>
+                <w:b/>
+                <w:bCs/>
+              </w:rPr>
+            </w:pPr>
+            <w:r>
+              <w:rPr>
+                <w:rFonts w:eastAsia="Calibri" w:cs="Consolas"/>
+                <w:b/>
+                <w:bCs/>
+                <w:kern w:val="0"/>
+                <w:sz w:val="22"/>
+                <w:szCs w:val="22"/>
+                <w:lang w:val="es-ES" w:eastAsia="en-US" w:bidi="ar-SA"/>
+              </w:rPr>
+              <w:t>...</w:t>
+            </w:r>
+          </w:p>
+        </w:tc>
+        <w:tc>
+          <w:tcPr>
+            <w:tcW w:w="5839" w:type="dxa"/>
+            <w:tcBorders/>
+          </w:tcPr>
+          <w:p>
+            <w:pPr>
+              <w:pStyle w:val="Normal"/>
+              <w:widowControl w:val="false"/>
+              <w:tabs>
+                <w:tab w:val="clear" w:pos="708"/>
+                <w:tab w:val="left" w:pos="288" w:leader="none"/>
+              </w:tabs>
+              <w:suppressAutoHyphens w:val="true"/>
+              <w:spacing w:before="0" w:after="0"/>
+              <w:jc w:val="both"/>
+              <w:rPr>
+                <w:rFonts w:ascii="Calibri" w:hAnsi="Calibri" w:eastAsia="Calibri" w:cs="Consolas"/>
+                <w:b/>
+                <w:b/>
+                <w:bCs/>
+              </w:rPr>
+            </w:pPr>
+            <w:r>
+              <w:rPr>
+                <w:rFonts w:eastAsia="Calibri" w:cs="Consolas"/>
+                <w:b/>
+                <w:bCs/>
+                <w:sz w:val="22"/>
+              </w:rPr>
+            </w:r>
+          </w:p>
+        </w:tc>
+      </w:tr>
+    </w:tbl>
+    <w:p>
+      <w:pPr>
+        <w:pStyle w:val="Normal"/>
+        <w:tabs>
+          <w:tab w:val="clear" w:pos="708"/>
+          <w:tab w:val="left" w:pos="288" w:leader="none"/>
+        </w:tabs>
+        <w:ind w:left="11" w:hanging="0"/>
+        <w:jc w:val="both"/>
+        <w:rPr>
+          <w:rFonts w:ascii="Calibri" w:hAnsi="Calibri" w:eastAsia="Calibri" w:cs="Consolas"/>
+        </w:rPr>
+      </w:pPr>
+      <w:r>
+        <w:rPr>
+          <w:rFonts w:eastAsia="Calibri" w:cs="Consolas"/>
+        </w:rPr>
+      </w:r>
+    </w:p>
+    <w:p>
+      <w:pPr>
+        <w:pStyle w:val="Normal"/>
+        <w:tabs>
+          <w:tab w:val="clear" w:pos="708"/>
+          <w:tab w:val="left" w:pos="288" w:leader="none"/>
+        </w:tabs>
+        <w:spacing w:before="80" w:after="80"/>
+        <w:ind w:left="11" w:hanging="0"/>
+        <w:jc w:val="both"/>
+        <w:rPr>
+          <w:rFonts w:ascii="Calibri" w:hAnsi="Calibri" w:eastAsia="Calibri" w:cs="Consolas"/>
+        </w:rPr>
+      </w:pPr>
+      <w:r>
+        <w:rPr>
+          <w:rFonts w:eastAsia="Calibri" w:cs="Consolas"/>
+        </w:rPr>
+        <w:t xml:space="preserve">Derivados: </w:t>
+      </w:r>
+    </w:p>
+    <w:p>
+      <w:pPr>
+        <w:pStyle w:val="Normal"/>
+        <w:spacing w:before="80" w:after="80"/>
+        <w:ind w:left="288" w:hanging="0"/>
+        <w:jc w:val="both"/>
+        <w:rPr>
+          <w:rFonts w:ascii="Calibri" w:hAnsi="Calibri" w:eastAsia="Calibri" w:cs="Consolas"/>
+          <w:b/>
+          <w:b/>
+          <w:bCs/>
+        </w:rPr>
+      </w:pPr>
+      <w:r>
+        <w:rPr>
+          <w:rFonts w:eastAsia="Calibri" w:cs="Consolas"/>
+          <w:b/>
+          <w:bCs/>
+        </w:rPr>
+        <w:t>...</w:t>
+      </w:r>
+    </w:p>
+    <w:p>
+      <w:pPr>
+        <w:pStyle w:val="Normal"/>
+        <w:tabs>
+          <w:tab w:val="clear" w:pos="708"/>
+          <w:tab w:val="left" w:pos="288" w:leader="none"/>
+        </w:tabs>
+        <w:spacing w:before="80" w:after="80"/>
+        <w:ind w:left="11" w:hanging="0"/>
+        <w:jc w:val="both"/>
+        <w:rPr>
+          <w:rFonts w:ascii="Calibri" w:hAnsi="Calibri" w:eastAsia="Calibri" w:cs="Consolas"/>
+        </w:rPr>
+      </w:pPr>
+      <w:r>
+        <w:rPr>
+          <w:rFonts w:eastAsia="Calibri" w:cs="Consolas"/>
+        </w:rPr>
+        <w:t>Comprobar:</w:t>
+      </w:r>
+    </w:p>
+    <w:p>
+      <w:pPr>
+        <w:pStyle w:val="ListParagraph"/>
+        <w:ind w:left="720" w:hanging="0"/>
+        <w:rPr/>
+      </w:pPr>
+      <w:r>
+        <w:rPr>
+          <w:rFonts w:eastAsia="Calibri" w:cs="Times New Roman"/>
+          <w:b/>
+          <w:bCs/>
+        </w:rPr>
+        <w:t>1.</w:t>
+      </w:r>
+    </w:p>
+    <w:p>
+      <w:pPr>
+        <w:pStyle w:val="ListParagraph"/>
+        <w:ind w:left="720" w:hanging="0"/>
+        <w:rPr>
+          <w:rFonts w:eastAsia="Calibri" w:cs="Times New Roman"/>
+          <w:b/>
+          <w:b/>
+          <w:bCs/>
+        </w:rPr>
+      </w:pPr>
+      <w:r>
+        <w:rPr/>
+      </w:r>
+    </w:p>
+    <w:p>
+      <w:pPr>
+        <w:pStyle w:val="Normal"/>
+        <w:pBdr>
+          <w:top w:val="single" w:sz="4" w:space="1" w:color="000000"/>
+        </w:pBdr>
+        <w:rPr>
+          <w:rFonts w:cs="Consolas"/>
+          <w:b/>
+          <w:b/>
+        </w:rPr>
+      </w:pPr>
+      <w:r>
+        <w:rPr>
+          <w:rFonts w:cs="Consolas"/>
+          <w:b/>
+        </w:rPr>
+        <w:t>IMAGEN</w:t>
+      </w:r>
+      <w:r>
+        <w:rPr>
+          <w:rFonts w:cs="Consolas"/>
+          <w:b/>
+        </w:rPr>
+        <w:t xml:space="preserve"> (mensaj</w:t>
+      </w:r>
+      <w:r>
+        <w:rPr>
+          <w:rFonts w:cs="Consolas"/>
+          <w:b/>
+        </w:rPr>
+        <w:t>e</w:t>
+      </w:r>
+      <w:r>
+        <w:rPr>
+          <w:rFonts w:cs="Consolas"/>
+          <w:b/>
+        </w:rPr>
+        <w:t xml:space="preserve">, </w:t>
+      </w:r>
+      <w:r>
+        <w:rPr>
+          <w:rFonts w:cs="Consolas"/>
+          <w:b/>
+        </w:rPr>
+        <w:t>ubicación, tamano, formato, comentario</w:t>
+      </w:r>
+      <w:r>
+        <w:rPr>
+          <w:rFonts w:cs="Consolas"/>
+          <w:b/>
+        </w:rPr>
+        <w:t>)</w:t>
+      </w:r>
+    </w:p>
+    <w:p>
+      <w:pPr>
+        <w:pStyle w:val="Normal"/>
+        <w:tabs>
+          <w:tab w:val="clear" w:pos="708"/>
+          <w:tab w:val="left" w:pos="288" w:leader="none"/>
+          <w:tab w:val="right" w:pos="9638" w:leader="none"/>
+        </w:tabs>
+        <w:spacing w:before="80" w:after="80"/>
+        <w:ind w:left="11" w:hanging="0"/>
+        <w:jc w:val="both"/>
+        <w:rPr>
+          <w:rFonts w:cs="Consolas"/>
+          <w:b/>
+          <w:b/>
+          <w:bCs/>
+        </w:rPr>
+      </w:pPr>
+      <w:r>
+        <w:rPr>
+          <w:rFonts w:cs="Consolas"/>
+        </w:rPr>
+        <w:t>Admiten NULL:</w:t>
+      </w:r>
+      <w:r>
+        <w:rPr>
+          <w:rFonts w:cs="Consolas"/>
+          <w:b/>
+          <w:bCs/>
+        </w:rPr>
+        <w:t xml:space="preserve"> </w:t>
+      </w:r>
+      <w:r>
+        <w:rPr>
+          <w:rFonts w:cs="Consolas"/>
+          <w:b/>
+          <w:bCs/>
+        </w:rPr>
+        <w:t>comentario</w:t>
+      </w:r>
+    </w:p>
+    <w:p>
+      <w:pPr>
+        <w:pStyle w:val="Normal"/>
+        <w:tabs>
+          <w:tab w:val="clear" w:pos="708"/>
+          <w:tab w:val="left" w:pos="288" w:leader="none"/>
+        </w:tabs>
+        <w:spacing w:before="0" w:after="80"/>
+        <w:ind w:left="11" w:hanging="0"/>
+        <w:jc w:val="both"/>
+        <w:rPr>
+          <w:rFonts w:cs="Consolas"/>
+          <w:b/>
+          <w:b/>
+          <w:bCs/>
+        </w:rPr>
+      </w:pPr>
+      <w:r>
+        <w:rPr>
+          <w:rFonts w:cs="Consolas"/>
+        </w:rPr>
+        <w:t>Clave primaria:</w:t>
+      </w:r>
+      <w:r>
+        <w:rPr>
+          <w:rFonts w:cs="Consolas"/>
+          <w:b/>
+          <w:bCs/>
+        </w:rPr>
+        <w:t xml:space="preserve">  mensaje</w:t>
+      </w:r>
+    </w:p>
+    <w:tbl>
+      <w:tblPr>
+        <w:tblStyle w:val="Tablaconcuadrcula"/>
+        <w:tblW w:w="9656" w:type="dxa"/>
+        <w:jc w:val="left"/>
+        <w:tblInd w:w="11" w:type="dxa"/>
+        <w:tblLayout w:type="fixed"/>
+        <w:tblCellMar>
+          <w:top w:w="0" w:type="dxa"/>
+          <w:left w:w="28" w:type="dxa"/>
+          <w:bottom w:w="0" w:type="dxa"/>
+          <w:right w:w="57" w:type="dxa"/>
+        </w:tblCellMar>
+        <w:tblLook w:val="04a0" w:noHBand="0" w:noVBand="1" w:firstColumn="1" w:lastRow="0" w:lastColumn="0" w:firstRow="1"/>
+      </w:tblPr>
+      <w:tblGrid>
+        <w:gridCol w:w="2994"/>
+        <w:gridCol w:w="2220"/>
+        <w:gridCol w:w="2222"/>
+        <w:gridCol w:w="2219"/>
+      </w:tblGrid>
+      <w:tr>
+        <w:trPr/>
+        <w:tc>
+          <w:tcPr>
+            <w:tcW w:w="2994" w:type="dxa"/>
+            <w:tcBorders>
+              <w:top w:val="nil"/>
+              <w:left w:val="nil"/>
+              <w:bottom w:val="nil"/>
+            </w:tcBorders>
+            <w:vAlign w:val="center"/>
+          </w:tcPr>
+          <w:p>
+            <w:pPr>
+              <w:pStyle w:val="Normal"/>
+              <w:widowControl w:val="false"/>
+              <w:tabs>
+                <w:tab w:val="clear" w:pos="708"/>
+                <w:tab w:val="left" w:pos="288" w:leader="none"/>
+              </w:tabs>
+              <w:suppressAutoHyphens w:val="true"/>
+              <w:spacing w:before="0" w:after="80"/>
+              <w:ind w:left="11" w:hanging="0"/>
+              <w:jc w:val="left"/>
+              <w:rPr>
+                <w:rFonts w:cs="Consolas"/>
+              </w:rPr>
+            </w:pPr>
+            <w:r>
+              <w:rPr>
+                <w:rFonts w:eastAsia="Calibri" w:cs="Consolas"/>
+                <w:kern w:val="0"/>
+                <w:sz w:val="22"/>
+                <w:szCs w:val="22"/>
+                <w:lang w:val="es-ES" w:eastAsia="en-US" w:bidi="ar-SA"/>
+              </w:rPr>
+              <w:t>Claves alternativas (UNIQUE):</w:t>
+            </w:r>
+          </w:p>
+        </w:tc>
+        <w:tc>
+          <w:tcPr>
+            <w:tcW w:w="2220" w:type="dxa"/>
+            <w:tcBorders/>
+            <w:vAlign w:val="center"/>
+          </w:tcPr>
+          <w:p>
+            <w:pPr>
+              <w:pStyle w:val="Normal"/>
+              <w:widowControl w:val="false"/>
+              <w:suppressAutoHyphens w:val="true"/>
+              <w:spacing w:before="0" w:after="80"/>
+              <w:jc w:val="left"/>
+              <w:rPr>
+                <w:rFonts w:cs="Consolas"/>
+                <w:b/>
+                <w:b/>
+                <w:bCs/>
+              </w:rPr>
+            </w:pPr>
+            <w:r>
+              <w:rPr>
+                <w:rFonts w:eastAsia="Calibri" w:cs="Consolas"/>
+                <w:b/>
+                <w:bCs/>
+                <w:kern w:val="0"/>
+                <w:sz w:val="22"/>
+                <w:szCs w:val="22"/>
+                <w:lang w:val="es-ES" w:eastAsia="en-US" w:bidi="ar-SA"/>
+              </w:rPr>
+              <w:t>1.</w:t>
+            </w:r>
+          </w:p>
+        </w:tc>
+        <w:tc>
+          <w:tcPr>
+            <w:tcW w:w="2222" w:type="dxa"/>
+            <w:tcBorders/>
+            <w:vAlign w:val="center"/>
+          </w:tcPr>
+          <w:p>
+            <w:pPr>
+              <w:pStyle w:val="Normal"/>
+              <w:widowControl w:val="false"/>
+              <w:tabs>
+                <w:tab w:val="clear" w:pos="708"/>
+                <w:tab w:val="left" w:pos="288" w:leader="none"/>
+              </w:tabs>
+              <w:suppressAutoHyphens w:val="true"/>
+              <w:spacing w:before="0" w:after="80"/>
+              <w:jc w:val="left"/>
+              <w:rPr>
+                <w:rFonts w:cs="Consolas"/>
+                <w:b/>
+                <w:b/>
+                <w:bCs/>
+              </w:rPr>
+            </w:pPr>
+            <w:r>
+              <w:rPr>
+                <w:rFonts w:eastAsia="Calibri" w:cs="Consolas"/>
+                <w:b/>
+                <w:bCs/>
+                <w:kern w:val="0"/>
+                <w:sz w:val="22"/>
+                <w:szCs w:val="22"/>
+                <w:lang w:val="es-ES" w:eastAsia="en-US" w:bidi="ar-SA"/>
+              </w:rPr>
+              <w:t>2.</w:t>
+            </w:r>
+          </w:p>
+        </w:tc>
+        <w:tc>
+          <w:tcPr>
+            <w:tcW w:w="2219" w:type="dxa"/>
+            <w:tcBorders/>
+            <w:vAlign w:val="center"/>
+          </w:tcPr>
+          <w:p>
+            <w:pPr>
+              <w:pStyle w:val="Normal"/>
+              <w:widowControl w:val="false"/>
+              <w:tabs>
+                <w:tab w:val="clear" w:pos="708"/>
+                <w:tab w:val="left" w:pos="288" w:leader="none"/>
+              </w:tabs>
+              <w:suppressAutoHyphens w:val="true"/>
+              <w:spacing w:before="0" w:after="80"/>
+              <w:jc w:val="left"/>
+              <w:rPr>
+                <w:rFonts w:cs="Consolas"/>
+                <w:b/>
+                <w:b/>
+                <w:bCs/>
+              </w:rPr>
+            </w:pPr>
+            <w:r>
+              <w:rPr>
+                <w:rFonts w:eastAsia="Calibri" w:cs="Consolas"/>
+                <w:b/>
+                <w:bCs/>
+                <w:kern w:val="0"/>
+                <w:sz w:val="22"/>
+                <w:szCs w:val="22"/>
+                <w:lang w:val="es-ES" w:eastAsia="en-US" w:bidi="ar-SA"/>
+              </w:rPr>
+              <w:t>3.</w:t>
+            </w:r>
+          </w:p>
+        </w:tc>
+      </w:tr>
+    </w:tbl>
+    <w:p>
+      <w:pPr>
+        <w:pStyle w:val="Normal"/>
+        <w:tabs>
+          <w:tab w:val="clear" w:pos="708"/>
+          <w:tab w:val="left" w:pos="288" w:leader="none"/>
+        </w:tabs>
+        <w:ind w:left="11" w:hanging="0"/>
+        <w:jc w:val="both"/>
+        <w:rPr>
+          <w:rFonts w:ascii="Calibri" w:hAnsi="Calibri" w:eastAsia="Calibri" w:cs="Consolas"/>
+        </w:rPr>
+      </w:pPr>
+      <w:r>
+        <w:rPr>
+          <w:rFonts w:eastAsia="Calibri" w:cs="Consolas"/>
+        </w:rPr>
+        <w:t xml:space="preserve">Claves ajenas (FOREIGN KEY): </w:t>
+      </w:r>
+    </w:p>
+    <w:tbl>
+      <w:tblPr>
+        <w:tblStyle w:val="Tablaconcuadrcula"/>
+        <w:tblW w:w="8957" w:type="dxa"/>
+        <w:jc w:val="left"/>
+        <w:tblInd w:w="817" w:type="dxa"/>
+        <w:tblLayout w:type="fixed"/>
+        <w:tblCellMar>
+          <w:top w:w="0" w:type="dxa"/>
+          <w:left w:w="108" w:type="dxa"/>
+          <w:bottom w:w="0" w:type="dxa"/>
+          <w:right w:w="108" w:type="dxa"/>
+        </w:tblCellMar>
+        <w:tblLook w:val="04a0" w:noHBand="0" w:noVBand="1" w:firstColumn="1" w:lastRow="0" w:lastColumn="0" w:firstRow="1"/>
+      </w:tblPr>
+      <w:tblGrid>
+        <w:gridCol w:w="3117"/>
+        <w:gridCol w:w="5839"/>
+      </w:tblGrid>
+      <w:tr>
+        <w:trPr/>
+        <w:tc>
+          <w:tcPr>
+            <w:tcW w:w="3117" w:type="dxa"/>
+            <w:tcBorders/>
+          </w:tcPr>
+          <w:p>
+            <w:pPr>
+              <w:pStyle w:val="Normal"/>
+              <w:widowControl w:val="false"/>
+              <w:tabs>
+                <w:tab w:val="clear" w:pos="708"/>
+                <w:tab w:val="left" w:pos="288" w:leader="none"/>
+              </w:tabs>
+              <w:suppressAutoHyphens w:val="true"/>
+              <w:spacing w:before="0" w:after="0"/>
+              <w:jc w:val="both"/>
+              <w:rPr>
+                <w:rFonts w:ascii="Calibri" w:hAnsi="Calibri" w:eastAsia="Calibri" w:cs="Consolas"/>
+                <w:b/>
+                <w:b/>
+                <w:bCs/>
+              </w:rPr>
+            </w:pPr>
+            <w:r>
+              <w:rPr>
+                <w:rFonts w:eastAsia="Calibri" w:cs="Consolas"/>
+                <w:b/>
+                <w:bCs/>
+                <w:kern w:val="0"/>
+                <w:sz w:val="22"/>
+                <w:szCs w:val="22"/>
+                <w:lang w:val="es-ES" w:eastAsia="en-US" w:bidi="ar-SA"/>
+              </w:rPr>
+              <w:t>1. mensaje</w:t>
+            </w:r>
+          </w:p>
+        </w:tc>
+        <w:tc>
+          <w:tcPr>
+            <w:tcW w:w="5839" w:type="dxa"/>
+            <w:tcBorders/>
+          </w:tcPr>
+          <w:p>
+            <w:pPr>
+              <w:pStyle w:val="Normal"/>
+              <w:widowControl w:val="false"/>
+              <w:tabs>
+                <w:tab w:val="clear" w:pos="708"/>
+                <w:tab w:val="left" w:pos="288" w:leader="none"/>
+              </w:tabs>
+              <w:suppressAutoHyphens w:val="true"/>
+              <w:spacing w:before="0" w:after="0"/>
+              <w:jc w:val="both"/>
+              <w:rPr>
+                <w:rFonts w:ascii="Calibri" w:hAnsi="Calibri" w:eastAsia="Calibri" w:cs="Consolas"/>
+                <w:b/>
+                <w:b/>
+                <w:bCs/>
+                <w:lang w:val="en-US"/>
+              </w:rPr>
+            </w:pPr>
+            <w:r>
+              <w:rPr>
+                <w:rFonts w:eastAsia="Calibri" w:cs="Consolas"/>
+                <w:b/>
+                <w:bCs/>
+                <w:kern w:val="0"/>
+                <w:sz w:val="22"/>
+                <w:szCs w:val="22"/>
+                <w:lang w:val="en-GB" w:eastAsia="en-US" w:bidi="ar-SA"/>
+              </w:rPr>
+              <w:t xml:space="preserve">Referencia_a: </w:t>
+            </w:r>
+            <w:r>
+              <w:rPr>
+                <w:rFonts w:eastAsia="Calibri" w:cs="Consolas"/>
+                <w:b/>
+                <w:bCs/>
+                <w:kern w:val="0"/>
+                <w:sz w:val="22"/>
+                <w:szCs w:val="22"/>
+                <w:lang w:val="en-US" w:eastAsia="en-US" w:bidi="ar-SA"/>
+              </w:rPr>
+              <w:t>MENSAJE(mensaje_id)</w:t>
+            </w:r>
+          </w:p>
+        </w:tc>
+      </w:tr>
+      <w:tr>
+        <w:trPr/>
+        <w:tc>
+          <w:tcPr>
+            <w:tcW w:w="3117" w:type="dxa"/>
+            <w:tcBorders/>
+          </w:tcPr>
+          <w:p>
+            <w:pPr>
+              <w:pStyle w:val="Normal"/>
+              <w:widowControl w:val="false"/>
+              <w:tabs>
+                <w:tab w:val="clear" w:pos="708"/>
+                <w:tab w:val="left" w:pos="288" w:leader="none"/>
+              </w:tabs>
+              <w:suppressAutoHyphens w:val="true"/>
+              <w:spacing w:before="0" w:after="0"/>
+              <w:jc w:val="both"/>
+              <w:rPr>
+                <w:rFonts w:ascii="Calibri" w:hAnsi="Calibri" w:eastAsia="Calibri" w:cs="Consolas"/>
+                <w:b/>
+                <w:b/>
+                <w:bCs/>
+              </w:rPr>
+            </w:pPr>
+            <w:r>
+              <w:rPr>
+                <w:rFonts w:eastAsia="Calibri" w:cs="Consolas"/>
+                <w:b/>
+                <w:bCs/>
+                <w:kern w:val="0"/>
+                <w:sz w:val="22"/>
+                <w:szCs w:val="22"/>
+                <w:lang w:val="es-ES" w:eastAsia="en-US" w:bidi="ar-SA"/>
+              </w:rPr>
+              <w:t xml:space="preserve">2. </w:t>
+            </w:r>
+          </w:p>
+        </w:tc>
+        <w:tc>
+          <w:tcPr>
+            <w:tcW w:w="5839" w:type="dxa"/>
+            <w:tcBorders/>
+          </w:tcPr>
+          <w:p>
+            <w:pPr>
+              <w:pStyle w:val="Normal"/>
+              <w:widowControl w:val="false"/>
+              <w:tabs>
+                <w:tab w:val="clear" w:pos="708"/>
+                <w:tab w:val="left" w:pos="288" w:leader="none"/>
+              </w:tabs>
+              <w:suppressAutoHyphens w:val="true"/>
+              <w:spacing w:before="0" w:after="0"/>
+              <w:jc w:val="both"/>
+              <w:rPr>
+                <w:rFonts w:ascii="Calibri" w:hAnsi="Calibri" w:eastAsia="Calibri" w:cs="Consolas"/>
+                <w:b/>
+                <w:b/>
+                <w:bCs/>
+                <w:lang w:val="en-GB"/>
+              </w:rPr>
+            </w:pPr>
+            <w:r>
+              <w:rPr>
+                <w:rFonts w:eastAsia="Calibri" w:cs="Consolas"/>
+                <w:b/>
+                <w:bCs/>
+                <w:kern w:val="0"/>
+                <w:sz w:val="22"/>
+                <w:szCs w:val="22"/>
+                <w:lang w:val="en-US" w:eastAsia="en-US" w:bidi="ar-SA"/>
+              </w:rPr>
+              <w:t xml:space="preserve">Referencia_a: </w:t>
+            </w:r>
+          </w:p>
+        </w:tc>
+      </w:tr>
+      <w:tr>
+        <w:trPr/>
+        <w:tc>
+          <w:tcPr>
+            <w:tcW w:w="3117" w:type="dxa"/>
+            <w:tcBorders/>
+          </w:tcPr>
+          <w:p>
+            <w:pPr>
+              <w:pStyle w:val="Normal"/>
+              <w:widowControl w:val="false"/>
+              <w:tabs>
+                <w:tab w:val="clear" w:pos="708"/>
+                <w:tab w:val="left" w:pos="288" w:leader="none"/>
+              </w:tabs>
+              <w:suppressAutoHyphens w:val="true"/>
+              <w:spacing w:before="0" w:after="0"/>
+              <w:jc w:val="both"/>
+              <w:rPr>
+                <w:rFonts w:ascii="Calibri" w:hAnsi="Calibri" w:eastAsia="Calibri" w:cs="Consolas"/>
+                <w:b/>
+                <w:b/>
+                <w:bCs/>
+              </w:rPr>
+            </w:pPr>
+            <w:r>
+              <w:rPr>
+                <w:rFonts w:eastAsia="Calibri" w:cs="Consolas"/>
+                <w:b/>
+                <w:bCs/>
+                <w:kern w:val="0"/>
+                <w:sz w:val="22"/>
+                <w:szCs w:val="22"/>
+                <w:lang w:val="es-ES" w:eastAsia="en-US" w:bidi="ar-SA"/>
+              </w:rPr>
+              <w:t>...</w:t>
+            </w:r>
+          </w:p>
+        </w:tc>
+        <w:tc>
+          <w:tcPr>
+            <w:tcW w:w="5839" w:type="dxa"/>
+            <w:tcBorders/>
+          </w:tcPr>
+          <w:p>
+            <w:pPr>
+              <w:pStyle w:val="Normal"/>
+              <w:widowControl w:val="false"/>
+              <w:tabs>
+                <w:tab w:val="clear" w:pos="708"/>
+                <w:tab w:val="left" w:pos="288" w:leader="none"/>
+              </w:tabs>
+              <w:suppressAutoHyphens w:val="true"/>
+              <w:spacing w:before="0" w:after="0"/>
+              <w:jc w:val="both"/>
+              <w:rPr>
+                <w:rFonts w:ascii="Calibri" w:hAnsi="Calibri" w:eastAsia="Calibri" w:cs="Consolas"/>
+                <w:b/>
+                <w:b/>
+                <w:bCs/>
+              </w:rPr>
+            </w:pPr>
+            <w:r>
+              <w:rPr>
+                <w:rFonts w:eastAsia="Calibri" w:cs="Consolas"/>
+                <w:b/>
+                <w:bCs/>
+                <w:sz w:val="22"/>
+              </w:rPr>
+            </w:r>
+          </w:p>
+        </w:tc>
+      </w:tr>
+    </w:tbl>
+    <w:p>
+      <w:pPr>
+        <w:pStyle w:val="Normal"/>
+        <w:tabs>
+          <w:tab w:val="clear" w:pos="708"/>
+          <w:tab w:val="left" w:pos="288" w:leader="none"/>
+        </w:tabs>
+        <w:ind w:left="11" w:hanging="0"/>
+        <w:jc w:val="both"/>
+        <w:rPr>
+          <w:rFonts w:ascii="Calibri" w:hAnsi="Calibri" w:eastAsia="Calibri" w:cs="Consolas"/>
+        </w:rPr>
+      </w:pPr>
+      <w:r>
+        <w:rPr>
+          <w:rFonts w:eastAsia="Calibri" w:cs="Consolas"/>
+        </w:rPr>
+      </w:r>
+    </w:p>
+    <w:p>
+      <w:pPr>
+        <w:pStyle w:val="Normal"/>
+        <w:tabs>
+          <w:tab w:val="clear" w:pos="708"/>
+          <w:tab w:val="left" w:pos="288" w:leader="none"/>
+        </w:tabs>
+        <w:spacing w:before="80" w:after="80"/>
+        <w:ind w:left="11" w:hanging="0"/>
+        <w:jc w:val="both"/>
+        <w:rPr>
+          <w:rFonts w:ascii="Calibri" w:hAnsi="Calibri" w:eastAsia="Calibri" w:cs="Consolas"/>
+        </w:rPr>
+      </w:pPr>
+      <w:r>
+        <w:rPr>
+          <w:rFonts w:eastAsia="Calibri" w:cs="Consolas"/>
+        </w:rPr>
+        <w:t xml:space="preserve">Derivados: </w:t>
+      </w:r>
+    </w:p>
+    <w:p>
+      <w:pPr>
+        <w:pStyle w:val="Normal"/>
+        <w:spacing w:before="80" w:after="80"/>
+        <w:ind w:left="288" w:hanging="0"/>
+        <w:jc w:val="both"/>
+        <w:rPr>
+          <w:rFonts w:ascii="Calibri" w:hAnsi="Calibri" w:eastAsia="Calibri" w:cs="Consolas"/>
+          <w:b/>
+          <w:b/>
+          <w:bCs/>
+        </w:rPr>
+      </w:pPr>
+      <w:r>
+        <w:rPr>
+          <w:rFonts w:eastAsia="Calibri" w:cs="Consolas"/>
+          <w:b/>
+          <w:bCs/>
+        </w:rPr>
+        <w:t>...</w:t>
+      </w:r>
+    </w:p>
+    <w:p>
+      <w:pPr>
+        <w:pStyle w:val="Normal"/>
+        <w:tabs>
+          <w:tab w:val="clear" w:pos="708"/>
+          <w:tab w:val="left" w:pos="288" w:leader="none"/>
+        </w:tabs>
+        <w:spacing w:before="80" w:after="80"/>
+        <w:ind w:left="11" w:hanging="0"/>
+        <w:jc w:val="both"/>
+        <w:rPr>
+          <w:rFonts w:ascii="Calibri" w:hAnsi="Calibri" w:eastAsia="Calibri" w:cs="Consolas"/>
+        </w:rPr>
+      </w:pPr>
+      <w:r>
+        <w:rPr>
+          <w:rFonts w:eastAsia="Calibri" w:cs="Consolas"/>
+        </w:rPr>
+        <w:t>Comprobar:</w:t>
+      </w:r>
+    </w:p>
+    <w:p>
+      <w:pPr>
+        <w:pStyle w:val="ListParagraph"/>
+        <w:ind w:left="720" w:hanging="0"/>
+        <w:rPr/>
+      </w:pPr>
+      <w:r>
+        <w:rPr>
+          <w:rFonts w:eastAsia="Calibri" w:cs="Times New Roman"/>
+          <w:b/>
+          <w:bCs/>
+        </w:rPr>
         <w:t xml:space="preserve">1. </w:t>
       </w:r>
       <w:r>
@@ -4020,7 +5980,30 @@
           <w:b/>
           <w:bCs/>
         </w:rPr>
-        <w:t>ASERTO RI_texto_imagen COMPROBAR_QUE(NO_EXISTE((texto != NULL) &amp;&amp;</w:t>
+        <w:t>tamano &gt; 0</w:t>
+      </w:r>
+    </w:p>
+    <w:p>
+      <w:pPr>
+        <w:pStyle w:val="ListParagraph"/>
+        <w:ind w:left="720" w:hanging="0"/>
+        <w:rPr/>
+      </w:pPr>
+      <w:r>
+        <w:rPr>
+          <w:rFonts w:eastAsia="Calibri" w:cs="Times New Roman"/>
+          <w:b/>
+          <w:bCs/>
+        </w:rPr>
+        <w:t xml:space="preserve">2. </w:t>
+      </w:r>
+      <w:r>
+        <w:rPr>
+          <w:rFonts w:eastAsia="Calibri" w:cs="Times New Roman"/>
+          <w:b/>
+          <w:bCs/>
+        </w:rPr>
+        <w:t>formato IN (‘JPG’, ‘PNG’, ‘BMP’, ‘TIFF’, ‘HEIF’, ‘RAW’)</w:t>
       </w:r>
       <w:r>
         <w:br w:type="page"/>
@@ -4150,24 +6133,25 @@
         <w:tblLook w:val="04a0" w:noHBand="0" w:noVBand="1" w:firstColumn="1" w:lastRow="0" w:lastColumn="0" w:firstRow="1"/>
       </w:tblPr>
       <w:tblGrid>
-        <w:gridCol w:w="582"/>
-        <w:gridCol w:w="8880"/>
+        <w:gridCol w:w="581"/>
+        <w:gridCol w:w="8881"/>
       </w:tblGrid>
       <w:tr>
         <w:trPr/>
         <w:tc>
           <w:tcPr>
-            <w:tcW w:w="582" w:type="dxa"/>
+            <w:tcW w:w="581" w:type="dxa"/>
             <w:tcBorders/>
           </w:tcPr>
           <w:p>
             <w:pPr>
               <w:pStyle w:val="Normal"/>
-              <w:widowControl/>
-              <w:tabs>
-                <w:tab w:val="clear" w:pos="708"/>
-                <w:tab w:val="left" w:pos="288" w:leader="none"/>
-              </w:tabs>
+              <w:widowControl w:val="false"/>
+              <w:tabs>
+                <w:tab w:val="clear" w:pos="708"/>
+                <w:tab w:val="left" w:pos="288" w:leader="none"/>
+              </w:tabs>
+              <w:suppressAutoHyphens w:val="true"/>
               <w:spacing w:before="80" w:after="80"/>
               <w:jc w:val="both"/>
               <w:rPr>
@@ -4193,17 +6177,140 @@
         </w:tc>
         <w:tc>
           <w:tcPr>
-            <w:tcW w:w="8880" w:type="dxa"/>
+            <w:tcW w:w="8881" w:type="dxa"/>
             <w:tcBorders/>
           </w:tcPr>
           <w:p>
             <w:pPr>
               <w:pStyle w:val="Normal"/>
-              <w:widowControl/>
-              <w:tabs>
-                <w:tab w:val="clear" w:pos="708"/>
-                <w:tab w:val="left" w:pos="288" w:leader="none"/>
-              </w:tabs>
+              <w:widowControl w:val="false"/>
+              <w:tabs>
+                <w:tab w:val="clear" w:pos="708"/>
+                <w:tab w:val="left" w:pos="288" w:leader="none"/>
+              </w:tabs>
+              <w:suppressAutoHyphens w:val="true"/>
+              <w:spacing w:before="80" w:after="80"/>
+              <w:jc w:val="both"/>
+              <w:rPr>
+                <w:rFonts w:cs="Consolas"/>
+                <w:b/>
+                <w:b/>
+                <w:sz w:val="20"/>
+                <w:szCs w:val="20"/>
+              </w:rPr>
+            </w:pPr>
+            <w:r>
+              <w:rPr>
+                <w:rFonts w:cs="Consolas"/>
+                <w:b/>
+                <w:sz w:val="20"/>
+                <w:szCs w:val="20"/>
+              </w:rPr>
+              <w:t xml:space="preserve">ASERTO RI_texto_xor_imagen COMPROBAR_QUE(NO_EXISTE(una tupla t de TEXTO tal que t.mensaje ESTE_ENTRE(i.mensaje de tuplas de IMAGEN))) </w:t>
+            </w:r>
+          </w:p>
+          <w:p>
+            <w:pPr>
+              <w:pStyle w:val="Normal"/>
+              <w:widowControl w:val="false"/>
+              <w:tabs>
+                <w:tab w:val="clear" w:pos="708"/>
+                <w:tab w:val="left" w:pos="288" w:leader="none"/>
+              </w:tabs>
+              <w:suppressAutoHyphens w:val="true"/>
+              <w:spacing w:before="80" w:after="80"/>
+              <w:jc w:val="both"/>
+              <w:rPr>
+                <w:rFonts w:cs="Consolas"/>
+                <w:b/>
+                <w:b/>
+                <w:sz w:val="20"/>
+                <w:szCs w:val="20"/>
+              </w:rPr>
+            </w:pPr>
+            <w:r>
+              <w:rPr>
+                <w:rFonts w:cs="Consolas"/>
+                <w:b/>
+                <w:sz w:val="20"/>
+                <w:szCs w:val="20"/>
+              </w:rPr>
+            </w:r>
+          </w:p>
+          <w:p>
+            <w:pPr>
+              <w:pStyle w:val="Normal"/>
+              <w:widowControl w:val="false"/>
+              <w:tabs>
+                <w:tab w:val="clear" w:pos="708"/>
+                <w:tab w:val="left" w:pos="288" w:leader="none"/>
+              </w:tabs>
+              <w:suppressAutoHyphens w:val="true"/>
+              <w:spacing w:before="80" w:after="80"/>
+              <w:jc w:val="both"/>
+              <w:rPr>
+                <w:rFonts w:cs="Consolas"/>
+                <w:b/>
+                <w:b/>
+                <w:sz w:val="20"/>
+                <w:szCs w:val="20"/>
+              </w:rPr>
+            </w:pPr>
+            <w:r>
+              <w:rPr>
+                <w:rFonts w:cs="Consolas"/>
+                <w:b/>
+                <w:sz w:val="20"/>
+                <w:szCs w:val="20"/>
+              </w:rPr>
+            </w:r>
+          </w:p>
+          <w:p>
+            <w:pPr>
+              <w:pStyle w:val="Normal"/>
+              <w:widowControl w:val="false"/>
+              <w:tabs>
+                <w:tab w:val="clear" w:pos="708"/>
+                <w:tab w:val="left" w:pos="288" w:leader="none"/>
+              </w:tabs>
+              <w:suppressAutoHyphens w:val="true"/>
+              <w:spacing w:before="80" w:after="80"/>
+              <w:jc w:val="both"/>
+              <w:rPr>
+                <w:rFonts w:cs="Consolas"/>
+                <w:b/>
+                <w:b/>
+                <w:sz w:val="20"/>
+                <w:szCs w:val="20"/>
+              </w:rPr>
+            </w:pPr>
+            <w:r>
+              <w:rPr>
+                <w:rFonts w:cs="Consolas"/>
+                <w:b/>
+                <w:sz w:val="20"/>
+                <w:szCs w:val="20"/>
+              </w:rPr>
+            </w:r>
+          </w:p>
+        </w:tc>
+      </w:tr>
+      <w:tr>
+        <w:trPr/>
+        <w:tc>
+          <w:tcPr>
+            <w:tcW w:w="581" w:type="dxa"/>
+            <w:tcBorders/>
+          </w:tcPr>
+          <w:p>
+            <w:pPr>
+              <w:pStyle w:val="Normal"/>
+              <w:widowControl w:val="false"/>
+              <w:tabs>
+                <w:tab w:val="clear" w:pos="708"/>
+                <w:tab w:val="left" w:pos="288" w:leader="none"/>
+              </w:tabs>
+              <w:suppressAutoHyphens w:val="true"/>
               <w:spacing w:before="80" w:after="80"/>
               <w:jc w:val="both"/>
               <w:rPr>
@@ -4223,16 +6330,146 @@
                 <w:szCs w:val="20"/>
                 <w:lang w:val="es-ES" w:eastAsia="en-US" w:bidi="ar-SA"/>
               </w:rPr>
-            </w:r>
-          </w:p>
-          <w:p>
-            <w:pPr>
-              <w:pStyle w:val="Normal"/>
-              <w:widowControl/>
-              <w:tabs>
-                <w:tab w:val="clear" w:pos="708"/>
-                <w:tab w:val="left" w:pos="288" w:leader="none"/>
-              </w:tabs>
+              <w:t>RI2</w:t>
+            </w:r>
+          </w:p>
+        </w:tc>
+        <w:tc>
+          <w:tcPr>
+            <w:tcW w:w="8881" w:type="dxa"/>
+            <w:tcBorders/>
+          </w:tcPr>
+          <w:p>
+            <w:pPr>
+              <w:pStyle w:val="Normal"/>
+              <w:widowControl w:val="false"/>
+              <w:tabs>
+                <w:tab w:val="clear" w:pos="708"/>
+                <w:tab w:val="left" w:pos="288" w:leader="none"/>
+              </w:tabs>
+              <w:suppressAutoHyphens w:val="true"/>
+              <w:spacing w:before="80" w:after="80"/>
+              <w:jc w:val="both"/>
+              <w:rPr>
+                <w:rFonts w:cs="Consolas"/>
+                <w:b/>
+                <w:b/>
+                <w:sz w:val="20"/>
+                <w:szCs w:val="20"/>
+              </w:rPr>
+            </w:pPr>
+            <w:r>
+              <w:rPr>
+                <w:rFonts w:cs="Consolas"/>
+                <w:b/>
+                <w:sz w:val="20"/>
+                <w:szCs w:val="20"/>
+              </w:rPr>
+              <w:t>ASERTO RI_email_card COMPROBAR_QUE(para cada tupla c de CONTACTO CONTAR(tuplas e de EMAIL_CONTACTO tal que c.usuario == e.usuario AND c.telefono == e.telefono) &lt;= 2)</w:t>
+            </w:r>
+          </w:p>
+          <w:p>
+            <w:pPr>
+              <w:pStyle w:val="Normal"/>
+              <w:widowControl w:val="false"/>
+              <w:tabs>
+                <w:tab w:val="clear" w:pos="708"/>
+                <w:tab w:val="left" w:pos="288" w:leader="none"/>
+              </w:tabs>
+              <w:suppressAutoHyphens w:val="true"/>
+              <w:spacing w:before="80" w:after="80"/>
+              <w:jc w:val="both"/>
+              <w:rPr>
+                <w:rFonts w:cs="Consolas"/>
+                <w:b/>
+                <w:b/>
+                <w:sz w:val="20"/>
+                <w:szCs w:val="20"/>
+              </w:rPr>
+            </w:pPr>
+            <w:r>
+              <w:rPr>
+                <w:rFonts w:cs="Consolas"/>
+                <w:b/>
+                <w:sz w:val="20"/>
+                <w:szCs w:val="20"/>
+              </w:rPr>
+            </w:r>
+          </w:p>
+          <w:p>
+            <w:pPr>
+              <w:pStyle w:val="Normal"/>
+              <w:widowControl w:val="false"/>
+              <w:tabs>
+                <w:tab w:val="clear" w:pos="708"/>
+                <w:tab w:val="left" w:pos="288" w:leader="none"/>
+              </w:tabs>
+              <w:suppressAutoHyphens w:val="true"/>
+              <w:spacing w:before="80" w:after="80"/>
+              <w:jc w:val="both"/>
+              <w:rPr>
+                <w:rFonts w:cs="Consolas"/>
+                <w:b/>
+                <w:b/>
+                <w:sz w:val="20"/>
+                <w:szCs w:val="20"/>
+              </w:rPr>
+            </w:pPr>
+            <w:r>
+              <w:rPr>
+                <w:rFonts w:cs="Consolas"/>
+                <w:b/>
+                <w:sz w:val="20"/>
+                <w:szCs w:val="20"/>
+              </w:rPr>
+            </w:r>
+          </w:p>
+          <w:p>
+            <w:pPr>
+              <w:pStyle w:val="Normal"/>
+              <w:widowControl w:val="false"/>
+              <w:tabs>
+                <w:tab w:val="clear" w:pos="708"/>
+                <w:tab w:val="left" w:pos="288" w:leader="none"/>
+              </w:tabs>
+              <w:suppressAutoHyphens w:val="true"/>
+              <w:spacing w:before="80" w:after="80"/>
+              <w:jc w:val="both"/>
+              <w:rPr>
+                <w:rFonts w:cs="Consolas"/>
+                <w:b/>
+                <w:b/>
+                <w:sz w:val="20"/>
+                <w:szCs w:val="20"/>
+              </w:rPr>
+            </w:pPr>
+            <w:r>
+              <w:rPr>
+                <w:rFonts w:cs="Consolas"/>
+                <w:b/>
+                <w:sz w:val="20"/>
+                <w:szCs w:val="20"/>
+              </w:rPr>
+            </w:r>
+          </w:p>
+        </w:tc>
+      </w:tr>
+      <w:tr>
+        <w:trPr/>
+        <w:tc>
+          <w:tcPr>
+            <w:tcW w:w="581" w:type="dxa"/>
+            <w:tcBorders/>
+          </w:tcPr>
+          <w:p>
+            <w:pPr>
+              <w:pStyle w:val="Normal"/>
+              <w:widowControl w:val="false"/>
+              <w:tabs>
+                <w:tab w:val="clear" w:pos="708"/>
+                <w:tab w:val="left" w:pos="288" w:leader="none"/>
+              </w:tabs>
+              <w:suppressAutoHyphens w:val="true"/>
               <w:spacing w:before="80" w:after="80"/>
               <w:jc w:val="both"/>
               <w:rPr>
@@ -4252,16 +6489,24 @@
                 <w:szCs w:val="20"/>
                 <w:lang w:val="es-ES" w:eastAsia="en-US" w:bidi="ar-SA"/>
               </w:rPr>
-            </w:r>
-          </w:p>
-          <w:p>
-            <w:pPr>
-              <w:pStyle w:val="Normal"/>
-              <w:widowControl/>
-              <w:tabs>
-                <w:tab w:val="clear" w:pos="708"/>
-                <w:tab w:val="left" w:pos="288" w:leader="none"/>
-              </w:tabs>
+              <w:t>...</w:t>
+            </w:r>
+          </w:p>
+        </w:tc>
+        <w:tc>
+          <w:tcPr>
+            <w:tcW w:w="8881" w:type="dxa"/>
+            <w:tcBorders/>
+          </w:tcPr>
+          <w:p>
+            <w:pPr>
+              <w:pStyle w:val="Normal"/>
+              <w:widowControl w:val="false"/>
+              <w:tabs>
+                <w:tab w:val="clear" w:pos="708"/>
+                <w:tab w:val="left" w:pos="288" w:leader="none"/>
+              </w:tabs>
+              <w:suppressAutoHyphens w:val="true"/>
               <w:spacing w:before="80" w:after="80"/>
               <w:jc w:val="both"/>
               <w:rPr>
@@ -4274,23 +6519,22 @@
             </w:pPr>
             <w:r>
               <w:rPr>
-                <w:rFonts w:eastAsia="Calibri" w:cs="Consolas"/>
-                <w:b/>
-                <w:kern w:val="0"/>
+                <w:rFonts w:cs="Consolas"/>
+                <w:b/>
                 <w:sz w:val="20"/>
                 <w:szCs w:val="20"/>
-                <w:lang w:val="es-ES" w:eastAsia="en-US" w:bidi="ar-SA"/>
-              </w:rPr>
-            </w:r>
-          </w:p>
-          <w:p>
-            <w:pPr>
-              <w:pStyle w:val="Normal"/>
-              <w:widowControl/>
-              <w:tabs>
-                <w:tab w:val="clear" w:pos="708"/>
-                <w:tab w:val="left" w:pos="288" w:leader="none"/>
-              </w:tabs>
+              </w:rPr>
+            </w:r>
+          </w:p>
+          <w:p>
+            <w:pPr>
+              <w:pStyle w:val="Normal"/>
+              <w:widowControl w:val="false"/>
+              <w:tabs>
+                <w:tab w:val="clear" w:pos="708"/>
+                <w:tab w:val="left" w:pos="288" w:leader="none"/>
+              </w:tabs>
+              <w:suppressAutoHyphens w:val="true"/>
               <w:spacing w:before="80" w:after="80"/>
               <w:jc w:val="both"/>
               <w:rPr>
@@ -4303,32 +6547,22 @@
             </w:pPr>
             <w:r>
               <w:rPr>
-                <w:rFonts w:eastAsia="Calibri" w:cs="Consolas"/>
-                <w:b/>
-                <w:kern w:val="0"/>
+                <w:rFonts w:cs="Consolas"/>
+                <w:b/>
                 <w:sz w:val="20"/>
                 <w:szCs w:val="20"/>
-                <w:lang w:val="es-ES" w:eastAsia="en-US" w:bidi="ar-SA"/>
-              </w:rPr>
-            </w:r>
-          </w:p>
-        </w:tc>
-      </w:tr>
-      <w:tr>
-        <w:trPr/>
-        <w:tc>
-          <w:tcPr>
-            <w:tcW w:w="582" w:type="dxa"/>
-            <w:tcBorders/>
-          </w:tcPr>
-          <w:p>
-            <w:pPr>
-              <w:pStyle w:val="Normal"/>
-              <w:widowControl/>
-              <w:tabs>
-                <w:tab w:val="clear" w:pos="708"/>
-                <w:tab w:val="left" w:pos="288" w:leader="none"/>
-              </w:tabs>
+              </w:rPr>
+            </w:r>
+          </w:p>
+          <w:p>
+            <w:pPr>
+              <w:pStyle w:val="Normal"/>
+              <w:widowControl w:val="false"/>
+              <w:tabs>
+                <w:tab w:val="clear" w:pos="708"/>
+                <w:tab w:val="left" w:pos="288" w:leader="none"/>
+              </w:tabs>
+              <w:suppressAutoHyphens w:val="true"/>
               <w:spacing w:before="80" w:after="80"/>
               <w:jc w:val="both"/>
               <w:rPr>
@@ -4341,30 +6575,22 @@
             </w:pPr>
             <w:r>
               <w:rPr>
-                <w:rFonts w:eastAsia="Calibri" w:cs="Consolas"/>
-                <w:b/>
-                <w:kern w:val="0"/>
+                <w:rFonts w:cs="Consolas"/>
+                <w:b/>
                 <w:sz w:val="20"/>
                 <w:szCs w:val="20"/>
-                <w:lang w:val="es-ES" w:eastAsia="en-US" w:bidi="ar-SA"/>
-              </w:rPr>
-              <w:t>RI2</w:t>
-            </w:r>
-          </w:p>
-        </w:tc>
-        <w:tc>
-          <w:tcPr>
-            <w:tcW w:w="8880" w:type="dxa"/>
-            <w:tcBorders/>
-          </w:tcPr>
-          <w:p>
-            <w:pPr>
-              <w:pStyle w:val="Normal"/>
-              <w:widowControl/>
-              <w:tabs>
-                <w:tab w:val="clear" w:pos="708"/>
-                <w:tab w:val="left" w:pos="288" w:leader="none"/>
-              </w:tabs>
+              </w:rPr>
+            </w:r>
+          </w:p>
+          <w:p>
+            <w:pPr>
+              <w:pStyle w:val="Normal"/>
+              <w:widowControl w:val="false"/>
+              <w:tabs>
+                <w:tab w:val="clear" w:pos="708"/>
+                <w:tab w:val="left" w:pos="288" w:leader="none"/>
+              </w:tabs>
+              <w:suppressAutoHyphens w:val="true"/>
               <w:spacing w:before="80" w:after="80"/>
               <w:jc w:val="both"/>
               <w:rPr>
@@ -4377,260 +6603,10 @@
             </w:pPr>
             <w:r>
               <w:rPr>
-                <w:rFonts w:eastAsia="Calibri" w:cs="Consolas"/>
-                <w:b/>
-                <w:kern w:val="0"/>
+                <w:rFonts w:cs="Consolas"/>
+                <w:b/>
                 <w:sz w:val="20"/>
                 <w:szCs w:val="20"/>
-                <w:lang w:val="es-ES" w:eastAsia="en-US" w:bidi="ar-SA"/>
-              </w:rPr>
-            </w:r>
-          </w:p>
-          <w:p>
-            <w:pPr>
-              <w:pStyle w:val="Normal"/>
-              <w:widowControl/>
-              <w:tabs>
-                <w:tab w:val="clear" w:pos="708"/>
-                <w:tab w:val="left" w:pos="288" w:leader="none"/>
-              </w:tabs>
-              <w:spacing w:before="80" w:after="80"/>
-              <w:jc w:val="both"/>
-              <w:rPr>
-                <w:rFonts w:cs="Consolas"/>
-                <w:b/>
-                <w:b/>
-                <w:sz w:val="20"/>
-                <w:szCs w:val="20"/>
-              </w:rPr>
-            </w:pPr>
-            <w:r>
-              <w:rPr>
-                <w:rFonts w:eastAsia="Calibri" w:cs="Consolas"/>
-                <w:b/>
-                <w:kern w:val="0"/>
-                <w:sz w:val="20"/>
-                <w:szCs w:val="20"/>
-                <w:lang w:val="es-ES" w:eastAsia="en-US" w:bidi="ar-SA"/>
-              </w:rPr>
-            </w:r>
-          </w:p>
-          <w:p>
-            <w:pPr>
-              <w:pStyle w:val="Normal"/>
-              <w:widowControl/>
-              <w:tabs>
-                <w:tab w:val="clear" w:pos="708"/>
-                <w:tab w:val="left" w:pos="288" w:leader="none"/>
-              </w:tabs>
-              <w:spacing w:before="80" w:after="80"/>
-              <w:jc w:val="both"/>
-              <w:rPr>
-                <w:rFonts w:cs="Consolas"/>
-                <w:b/>
-                <w:b/>
-                <w:sz w:val="20"/>
-                <w:szCs w:val="20"/>
-              </w:rPr>
-            </w:pPr>
-            <w:r>
-              <w:rPr>
-                <w:rFonts w:eastAsia="Calibri" w:cs="Consolas"/>
-                <w:b/>
-                <w:kern w:val="0"/>
-                <w:sz w:val="20"/>
-                <w:szCs w:val="20"/>
-                <w:lang w:val="es-ES" w:eastAsia="en-US" w:bidi="ar-SA"/>
-              </w:rPr>
-            </w:r>
-          </w:p>
-          <w:p>
-            <w:pPr>
-              <w:pStyle w:val="Normal"/>
-              <w:widowControl/>
-              <w:tabs>
-                <w:tab w:val="clear" w:pos="708"/>
-                <w:tab w:val="left" w:pos="288" w:leader="none"/>
-              </w:tabs>
-              <w:spacing w:before="80" w:after="80"/>
-              <w:jc w:val="both"/>
-              <w:rPr>
-                <w:rFonts w:cs="Consolas"/>
-                <w:b/>
-                <w:b/>
-                <w:sz w:val="20"/>
-                <w:szCs w:val="20"/>
-              </w:rPr>
-            </w:pPr>
-            <w:r>
-              <w:rPr>
-                <w:rFonts w:eastAsia="Calibri" w:cs="Consolas"/>
-                <w:b/>
-                <w:kern w:val="0"/>
-                <w:sz w:val="20"/>
-                <w:szCs w:val="20"/>
-                <w:lang w:val="es-ES" w:eastAsia="en-US" w:bidi="ar-SA"/>
-              </w:rPr>
-            </w:r>
-          </w:p>
-        </w:tc>
-      </w:tr>
-      <w:tr>
-        <w:trPr/>
-        <w:tc>
-          <w:tcPr>
-            <w:tcW w:w="582" w:type="dxa"/>
-            <w:tcBorders/>
-          </w:tcPr>
-          <w:p>
-            <w:pPr>
-              <w:pStyle w:val="Normal"/>
-              <w:widowControl/>
-              <w:tabs>
-                <w:tab w:val="clear" w:pos="708"/>
-                <w:tab w:val="left" w:pos="288" w:leader="none"/>
-              </w:tabs>
-              <w:spacing w:before="80" w:after="80"/>
-              <w:jc w:val="both"/>
-              <w:rPr>
-                <w:rFonts w:cs="Consolas"/>
-                <w:b/>
-                <w:b/>
-                <w:sz w:val="20"/>
-                <w:szCs w:val="20"/>
-              </w:rPr>
-            </w:pPr>
-            <w:r>
-              <w:rPr>
-                <w:rFonts w:eastAsia="Calibri" w:cs="Consolas"/>
-                <w:b/>
-                <w:kern w:val="0"/>
-                <w:sz w:val="20"/>
-                <w:szCs w:val="20"/>
-                <w:lang w:val="es-ES" w:eastAsia="en-US" w:bidi="ar-SA"/>
-              </w:rPr>
-              <w:t>...</w:t>
-            </w:r>
-          </w:p>
-        </w:tc>
-        <w:tc>
-          <w:tcPr>
-            <w:tcW w:w="8880" w:type="dxa"/>
-            <w:tcBorders/>
-          </w:tcPr>
-          <w:p>
-            <w:pPr>
-              <w:pStyle w:val="Normal"/>
-              <w:widowControl/>
-              <w:tabs>
-                <w:tab w:val="clear" w:pos="708"/>
-                <w:tab w:val="left" w:pos="288" w:leader="none"/>
-              </w:tabs>
-              <w:spacing w:before="80" w:after="80"/>
-              <w:jc w:val="both"/>
-              <w:rPr>
-                <w:rFonts w:cs="Consolas"/>
-                <w:b/>
-                <w:b/>
-                <w:sz w:val="20"/>
-                <w:szCs w:val="20"/>
-              </w:rPr>
-            </w:pPr>
-            <w:r>
-              <w:rPr>
-                <w:rFonts w:eastAsia="Calibri" w:cs="Consolas"/>
-                <w:b/>
-                <w:kern w:val="0"/>
-                <w:sz w:val="20"/>
-                <w:szCs w:val="20"/>
-                <w:lang w:val="es-ES" w:eastAsia="en-US" w:bidi="ar-SA"/>
-              </w:rPr>
-            </w:r>
-          </w:p>
-          <w:p>
-            <w:pPr>
-              <w:pStyle w:val="Normal"/>
-              <w:widowControl/>
-              <w:tabs>
-                <w:tab w:val="clear" w:pos="708"/>
-                <w:tab w:val="left" w:pos="288" w:leader="none"/>
-              </w:tabs>
-              <w:spacing w:before="80" w:after="80"/>
-              <w:jc w:val="both"/>
-              <w:rPr>
-                <w:rFonts w:cs="Consolas"/>
-                <w:b/>
-                <w:b/>
-                <w:sz w:val="20"/>
-                <w:szCs w:val="20"/>
-              </w:rPr>
-            </w:pPr>
-            <w:r>
-              <w:rPr>
-                <w:rFonts w:eastAsia="Calibri" w:cs="Consolas"/>
-                <w:b/>
-                <w:kern w:val="0"/>
-                <w:sz w:val="20"/>
-                <w:szCs w:val="20"/>
-                <w:lang w:val="es-ES" w:eastAsia="en-US" w:bidi="ar-SA"/>
-              </w:rPr>
-            </w:r>
-          </w:p>
-          <w:p>
-            <w:pPr>
-              <w:pStyle w:val="Normal"/>
-              <w:widowControl/>
-              <w:tabs>
-                <w:tab w:val="clear" w:pos="708"/>
-                <w:tab w:val="left" w:pos="288" w:leader="none"/>
-              </w:tabs>
-              <w:spacing w:before="80" w:after="80"/>
-              <w:jc w:val="both"/>
-              <w:rPr>
-                <w:rFonts w:cs="Consolas"/>
-                <w:b/>
-                <w:b/>
-                <w:sz w:val="20"/>
-                <w:szCs w:val="20"/>
-              </w:rPr>
-            </w:pPr>
-            <w:r>
-              <w:rPr>
-                <w:rFonts w:eastAsia="Calibri" w:cs="Consolas"/>
-                <w:b/>
-                <w:kern w:val="0"/>
-                <w:sz w:val="20"/>
-                <w:szCs w:val="20"/>
-                <w:lang w:val="es-ES" w:eastAsia="en-US" w:bidi="ar-SA"/>
-              </w:rPr>
-            </w:r>
-          </w:p>
-          <w:p>
-            <w:pPr>
-              <w:pStyle w:val="Normal"/>
-              <w:widowControl/>
-              <w:tabs>
-                <w:tab w:val="clear" w:pos="708"/>
-                <w:tab w:val="left" w:pos="288" w:leader="none"/>
-              </w:tabs>
-              <w:spacing w:before="80" w:after="80"/>
-              <w:jc w:val="both"/>
-              <w:rPr>
-                <w:rFonts w:cs="Consolas"/>
-                <w:b/>
-                <w:b/>
-                <w:sz w:val="20"/>
-                <w:szCs w:val="20"/>
-              </w:rPr>
-            </w:pPr>
-            <w:r>
-              <w:rPr>
-                <w:rFonts w:eastAsia="Calibri" w:cs="Consolas"/>
-                <w:b/>
-                <w:kern w:val="0"/>
-                <w:sz w:val="20"/>
-                <w:szCs w:val="20"/>
-                <w:lang w:val="es-ES" w:eastAsia="en-US" w:bidi="ar-SA"/>
               </w:rPr>
             </w:r>
           </w:p>
@@ -4682,7 +6658,7 @@
         <w:docPartGallery w:val="Page Numbers (Bottom of Page)"/>
         <w:docPartUnique w:val="true"/>
       </w:docPartObj>
-      <w:id w:val="287390103"/>
+      <w:id w:val="2104757218"/>
     </w:sdtPr>
     <w:sdtContent>
       <w:p>
@@ -5516,6 +7492,7 @@
     <w:rsid w:val="00e935ba"/>
     <w:pPr>
       <w:widowControl/>
+      <w:suppressAutoHyphens w:val="true"/>
       <w:bidi w:val="0"/>
       <w:spacing w:before="0" w:after="0"/>
       <w:jc w:val="left"/>

</xml_diff>